<commit_message>
Calculate prescribing measures and generate plots - long versions
Added:
02.0_calculate_prescribing_measures.Rmd
03.0_generate_plots.Rmd
Both are long versions and contain excess code.

00.1_get_OP_codes.R now split into 2 options. default to use 00.1_get_OP_codes_from_file.R which requires Rcode/data-provided/OP_measures folder and contents.
</commit_message>
<xml_diff>
--- a/Rcode/README.docx
+++ b/Rcode/README.docx
@@ -1,9 +1,440 @@
 
 <file path=word/document.xml><?xml version="1.0" encoding="utf-8"?>
-<w:document xmlns:wpc="http://schemas.microsoft.com/office/word/2010/wordprocessingCanvas" xmlns:cx="http://schemas.microsoft.com/office/drawing/2014/chartex" xmlns:cx1="http://schemas.microsoft.com/office/drawing/2015/9/8/chartex" xmlns:cx2="http://schemas.microsoft.com/office/drawing/2015/10/21/chartex" xmlns:cx3="http://schemas.microsoft.com/office/drawing/2016/5/9/chartex" xmlns:cx4="http://schemas.microsoft.com/office/drawing/2016/5/10/chartex" xmlns:cx5="http://schemas.microsoft.com/office/drawing/2016/5/11/chartex" xmlns:cx6="http://schemas.microsoft.com/office/drawing/2016/5/12/chartex" xmlns:cx7="http://schemas.microsoft.com/office/drawing/2016/5/13/chartex" xmlns:cx8="http://schemas.microsoft.com/office/drawing/2016/5/14/chartex" xmlns:mc="http://schemas.openxmlformats.org/markup-compatibility/2006" xmlns:aink="http://schemas.microsoft.com/office/drawing/2016/ink" xmlns:am3d="http://schemas.microsoft.com/office/drawing/2017/model3d" xmlns:o="urn:schemas-microsoft-com:office:office" xmlns:oel="http://schemas.microsoft.com/office/2019/extlst" xmlns:r="http://schemas.openxmlformats.org/officeDocument/2006/relationships" xmlns:m="http://schemas.openxmlformats.org/officeDocument/2006/math" xmlns:v="urn:schemas-microsoft-com:vml" xmlns:wp14="http://schemas.microsoft.com/office/word/2010/wordprocessingDrawing" xmlns:wp="http://schemas.openxmlformats.org/drawingml/2006/wordprocessingDrawing" xmlns:w10="urn:schemas-microsoft-com:office:word" xmlns:w="http://schemas.openxmlformats.org/wordprocessingml/2006/main" xmlns:w14="http://schemas.microsoft.com/office/word/2010/wordml" xmlns:w15="http://schemas.microsoft.com/office/word/2012/wordml" xmlns:w16cex="http://schemas.microsoft.com/office/word/2018/wordml/cex" xmlns:w16cid="http://schemas.microsoft.com/office/word/2016/wordml/cid" xmlns:w16="http://schemas.microsoft.com/office/word/2018/wordml" xmlns:w16sdtdh="http://schemas.microsoft.com/office/word/2020/wordml/sdtdatahash" xmlns:w16se="http://schemas.microsoft.com/office/word/2015/wordml/symex" xmlns:wpg="http://schemas.microsoft.com/office/word/2010/wordprocessingGroup" xmlns:wpi="http://schemas.microsoft.com/office/word/2010/wordprocessingInk" xmlns:wne="http://schemas.microsoft.com/office/word/2006/wordml" xmlns:wps="http://schemas.microsoft.com/office/word/2010/wordprocessingShape" mc:Ignorable="w14 w15 w16se w16cid w16 w16cex w16sdtdh wp14">
+<w:document xmlns:wpc="http://schemas.microsoft.com/office/word/2010/wordprocessingCanvas" xmlns:cx="http://schemas.microsoft.com/office/drawing/2014/chartex" xmlns:cx1="http://schemas.microsoft.com/office/drawing/2015/9/8/chartex" xmlns:cx2="http://schemas.microsoft.com/office/drawing/2015/10/21/chartex" xmlns:cx3="http://schemas.microsoft.com/office/drawing/2016/5/9/chartex" xmlns:cx4="http://schemas.microsoft.com/office/drawing/2016/5/10/chartex" xmlns:cx5="http://schemas.microsoft.com/office/drawing/2016/5/11/chartex" xmlns:cx6="http://schemas.microsoft.com/office/drawing/2016/5/12/chartex" xmlns:cx7="http://schemas.microsoft.com/office/drawing/2016/5/13/chartex" xmlns:cx8="http://schemas.microsoft.com/office/drawing/2016/5/14/chartex" xmlns:mc="http://schemas.openxmlformats.org/markup-compatibility/2006" xmlns:aink="http://schemas.microsoft.com/office/drawing/2016/ink" xmlns:am3d="http://schemas.microsoft.com/office/drawing/2017/model3d" xmlns:o="urn:schemas-microsoft-com:office:office" xmlns:oel="http://schemas.microsoft.com/office/2019/extlst" xmlns:r="http://schemas.openxmlformats.org/officeDocument/2006/relationships" xmlns:m="http://schemas.openxmlformats.org/officeDocument/2006/math" xmlns:v="urn:schemas-microsoft-com:vml" xmlns:wp14="http://schemas.microsoft.com/office/word/2010/wordprocessingDrawing" xmlns:wp="http://schemas.openxmlformats.org/drawingml/2006/wordprocessingDrawing" xmlns:w10="urn:schemas-microsoft-com:office:word" xmlns:w="http://schemas.openxmlformats.org/wordprocessingml/2006/main" xmlns:w14="http://schemas.microsoft.com/office/word/2010/wordml" xmlns:w15="http://schemas.microsoft.com/office/word/2012/wordml" xmlns:w16cex="http://schemas.microsoft.com/office/word/2018/wordml/cex" xmlns:w16cid="http://schemas.microsoft.com/office/word/2016/wordml/cid" xmlns:w16="http://schemas.microsoft.com/office/word/2018/wordml" xmlns:w16du="http://schemas.microsoft.com/office/word/2023/wordml/word16du" xmlns:w16sdtdh="http://schemas.microsoft.com/office/word/2020/wordml/sdtdatahash" xmlns:w16se="http://schemas.microsoft.com/office/word/2015/wordml/symex" xmlns:wpg="http://schemas.microsoft.com/office/word/2010/wordprocessingGroup" xmlns:wpi="http://schemas.microsoft.com/office/word/2010/wordprocessingInk" xmlns:wne="http://schemas.microsoft.com/office/word/2006/wordml" xmlns:wps="http://schemas.microsoft.com/office/word/2010/wordprocessingShape" mc:Ignorable="w14 w15 w16se w16cid w16 w16cex w16sdtdh w16du wp14">
   <w:body>
     <w:p>
       <w:r>
+        <w:rPr>
+          <w:b/>
+          <w:bCs/>
+        </w:rPr>
+        <w:t xml:space="preserve">TO </w:t>
+      </w:r>
+      <w:r>
+        <w:rPr>
+          <w:b/>
+          <w:bCs/>
+        </w:rPr>
+        <w:t>RUN FROM SCRATCH</w:t>
+      </w:r>
+    </w:p>
+    <w:p>
+      <w:r>
+        <w:t>Files required:</w:t>
+      </w:r>
+    </w:p>
+    <w:p>
+      <w:pPr>
+        <w:pStyle w:val="ListParagraph"/>
+        <w:numPr>
+          <w:ilvl w:val="0"/>
+          <w:numId w:val="3"/>
+        </w:numPr>
+        <w:rPr>
+          <w:b/>
+          <w:bCs/>
+        </w:rPr>
+      </w:pPr>
+      <w:r>
+        <w:rPr>
+          <w:b/>
+          <w:bCs/>
+        </w:rPr>
+        <w:t>data-provided</w:t>
+      </w:r>
+    </w:p>
+    <w:p>
+      <w:pPr>
+        <w:pStyle w:val="ListParagraph"/>
+        <w:numPr>
+          <w:ilvl w:val="1"/>
+          <w:numId w:val="3"/>
+        </w:numPr>
+      </w:pPr>
+      <w:bookmarkStart w:id="0" w:name="_Hlk175655738"/>
+      <w:r>
+        <w:t>OP_prescriptions.csv</w:t>
+      </w:r>
+    </w:p>
+    <w:bookmarkEnd w:id="0"/>
+    <w:p>
+      <w:pPr>
+        <w:pStyle w:val="ListParagraph"/>
+        <w:numPr>
+          <w:ilvl w:val="1"/>
+          <w:numId w:val="3"/>
+        </w:numPr>
+      </w:pPr>
+      <w:proofErr w:type="spellStart"/>
+      <w:r>
+        <w:t>OP_measures</w:t>
+      </w:r>
+      <w:proofErr w:type="spellEnd"/>
+    </w:p>
+    <w:p>
+      <w:pPr>
+        <w:pStyle w:val="ListParagraph"/>
+        <w:numPr>
+          <w:ilvl w:val="2"/>
+          <w:numId w:val="3"/>
+        </w:numPr>
+      </w:pPr>
+      <w:r>
+        <w:t>environmental_inhalers.csv</w:t>
+      </w:r>
+    </w:p>
+    <w:p>
+      <w:pPr>
+        <w:pStyle w:val="ListParagraph"/>
+        <w:numPr>
+          <w:ilvl w:val="2"/>
+          <w:numId w:val="3"/>
+        </w:numPr>
+      </w:pPr>
+      <w:r>
+        <w:t>icsdose.csv</w:t>
+      </w:r>
+    </w:p>
+    <w:p>
+      <w:pPr>
+        <w:pStyle w:val="ListParagraph"/>
+        <w:numPr>
+          <w:ilvl w:val="2"/>
+          <w:numId w:val="3"/>
+        </w:numPr>
+      </w:pPr>
+      <w:r>
+        <w:t>saba.csv</w:t>
+      </w:r>
+    </w:p>
+    <w:p>
+      <w:pPr>
+        <w:pStyle w:val="ListParagraph"/>
+        <w:numPr>
+          <w:ilvl w:val="0"/>
+          <w:numId w:val="3"/>
+        </w:numPr>
+      </w:pPr>
+      <w:r>
+        <w:t>00.0_source_prescribing_data.Rmd</w:t>
+      </w:r>
+    </w:p>
+    <w:p>
+      <w:pPr>
+        <w:pStyle w:val="ListParagraph"/>
+        <w:numPr>
+          <w:ilvl w:val="0"/>
+          <w:numId w:val="3"/>
+        </w:numPr>
+      </w:pPr>
+      <w:r>
+        <w:t>00.1_get_OP_codes_from_file.R</w:t>
+      </w:r>
+    </w:p>
+    <w:p>
+      <w:pPr>
+        <w:pStyle w:val="ListParagraph"/>
+        <w:numPr>
+          <w:ilvl w:val="0"/>
+          <w:numId w:val="3"/>
+        </w:numPr>
+      </w:pPr>
+      <w:r>
+        <w:t>00.1_get_OP_codes_from_scrape.R</w:t>
+      </w:r>
+    </w:p>
+    <w:p>
+      <w:pPr>
+        <w:pStyle w:val="ListParagraph"/>
+        <w:numPr>
+          <w:ilvl w:val="0"/>
+          <w:numId w:val="3"/>
+        </w:numPr>
+      </w:pPr>
+      <w:r>
+        <w:t>00.2_get_NHSBSA_codes.R</w:t>
+      </w:r>
+    </w:p>
+    <w:p>
+      <w:pPr>
+        <w:pStyle w:val="ListParagraph"/>
+        <w:numPr>
+          <w:ilvl w:val="0"/>
+          <w:numId w:val="3"/>
+        </w:numPr>
+      </w:pPr>
+      <w:r>
+        <w:t>00.3_get_BNF_info_from_OP.R</w:t>
+      </w:r>
+    </w:p>
+    <w:p>
+      <w:pPr>
+        <w:pStyle w:val="ListParagraph"/>
+        <w:numPr>
+          <w:ilvl w:val="0"/>
+          <w:numId w:val="3"/>
+        </w:numPr>
+      </w:pPr>
+      <w:r>
+        <w:t>00.4_get_OP_prescriptions.R</w:t>
+      </w:r>
+    </w:p>
+    <w:p>
+      <w:pPr>
+        <w:pStyle w:val="ListParagraph"/>
+        <w:numPr>
+          <w:ilvl w:val="0"/>
+          <w:numId w:val="3"/>
+        </w:numPr>
+      </w:pPr>
+      <w:r>
+        <w:t>01.0_source_practice_and_demographic_data.Rmd</w:t>
+      </w:r>
+    </w:p>
+    <w:p>
+      <w:pPr>
+        <w:pStyle w:val="ListParagraph"/>
+        <w:numPr>
+          <w:ilvl w:val="0"/>
+          <w:numId w:val="3"/>
+        </w:numPr>
+      </w:pPr>
+      <w:r>
+        <w:t>01.1_get_ONS_CCG_shapes.R</w:t>
+      </w:r>
+    </w:p>
+    <w:p>
+      <w:pPr>
+        <w:pStyle w:val="ListParagraph"/>
+        <w:numPr>
+          <w:ilvl w:val="0"/>
+          <w:numId w:val="3"/>
+        </w:numPr>
+      </w:pPr>
+      <w:r>
+        <w:t>01.2_get_NHS_CCG_patient_numbers.R</w:t>
+      </w:r>
+    </w:p>
+    <w:p>
+      <w:pPr>
+        <w:pStyle w:val="ListParagraph"/>
+        <w:numPr>
+          <w:ilvl w:val="0"/>
+          <w:numId w:val="3"/>
+        </w:numPr>
+      </w:pPr>
+      <w:r>
+        <w:t>01.3_get_QOF_data.R</w:t>
+      </w:r>
+    </w:p>
+    <w:p>
+      <w:pPr>
+        <w:pStyle w:val="ListParagraph"/>
+        <w:numPr>
+          <w:ilvl w:val="0"/>
+          <w:numId w:val="3"/>
+        </w:numPr>
+      </w:pPr>
+      <w:r>
+        <w:t>01.4_get_LSOA_patient_data.R</w:t>
+      </w:r>
+    </w:p>
+    <w:p>
+      <w:pPr>
+        <w:pStyle w:val="ListParagraph"/>
+        <w:numPr>
+          <w:ilvl w:val="0"/>
+          <w:numId w:val="3"/>
+        </w:numPr>
+      </w:pPr>
+      <w:r>
+        <w:t>01.5_get_LSOA_IMD_data.R</w:t>
+      </w:r>
+    </w:p>
+    <w:p>
+      <w:pPr>
+        <w:pStyle w:val="ListParagraph"/>
+        <w:numPr>
+          <w:ilvl w:val="0"/>
+          <w:numId w:val="3"/>
+        </w:numPr>
+      </w:pPr>
+      <w:r>
+        <w:t>02.0_calculate_prescribing_measures.Rmd</w:t>
+      </w:r>
+    </w:p>
+    <w:p>
+      <w:pPr>
+        <w:pStyle w:val="ListParagraph"/>
+        <w:numPr>
+          <w:ilvl w:val="0"/>
+          <w:numId w:val="3"/>
+        </w:numPr>
+      </w:pPr>
+      <w:r>
+        <w:t>03.0_generate_plots.Rmd</w:t>
+      </w:r>
+    </w:p>
+    <w:p/>
+    <w:p>
+      <w:r>
+        <w:t>There are four R Markdown (.</w:t>
+      </w:r>
+      <w:proofErr w:type="spellStart"/>
+      <w:r>
+        <w:t>Rmd</w:t>
+      </w:r>
+      <w:proofErr w:type="spellEnd"/>
+      <w:r>
+        <w:t>) files which call the other R scripts to run all of the operations. These are:</w:t>
+      </w:r>
+    </w:p>
+    <w:p>
+      <w:pPr>
+        <w:pStyle w:val="ListParagraph"/>
+        <w:numPr>
+          <w:ilvl w:val="0"/>
+          <w:numId w:val="3"/>
+        </w:numPr>
+      </w:pPr>
+      <w:r>
+        <w:t>00.0_source_prescribing_data.Rmd</w:t>
+      </w:r>
+    </w:p>
+    <w:p>
+      <w:pPr>
+        <w:pStyle w:val="ListParagraph"/>
+        <w:numPr>
+          <w:ilvl w:val="0"/>
+          <w:numId w:val="3"/>
+        </w:numPr>
+      </w:pPr>
+      <w:r>
+        <w:t>01.0_source_practice_and_demographic_data.Rmd</w:t>
+      </w:r>
+    </w:p>
+    <w:p>
+      <w:pPr>
+        <w:pStyle w:val="ListParagraph"/>
+        <w:numPr>
+          <w:ilvl w:val="0"/>
+          <w:numId w:val="3"/>
+        </w:numPr>
+      </w:pPr>
+      <w:r>
+        <w:t>02.0_calculate_prescribing_measures.Rmd</w:t>
+      </w:r>
+    </w:p>
+    <w:p>
+      <w:pPr>
+        <w:pStyle w:val="ListParagraph"/>
+        <w:numPr>
+          <w:ilvl w:val="0"/>
+          <w:numId w:val="3"/>
+        </w:numPr>
+      </w:pPr>
+      <w:r>
+        <w:t>03.0_generate_plots.Rmd</w:t>
+      </w:r>
+    </w:p>
+    <w:p/>
+    <w:p>
+      <w:r>
+        <w:t>Run the .</w:t>
+      </w:r>
+      <w:proofErr w:type="spellStart"/>
+      <w:r>
+        <w:t>Rmd</w:t>
+      </w:r>
+      <w:proofErr w:type="spellEnd"/>
+      <w:r>
+        <w:t xml:space="preserve"> files in order to run the project from start to finish.</w:t>
+      </w:r>
+    </w:p>
+    <w:p>
+      <w:r>
+        <w:t>00.0_source_prescribing_data.Rmd</w:t>
+      </w:r>
+      <w:r>
+        <w:t xml:space="preserve"> scrapes the </w:t>
+      </w:r>
+      <w:proofErr w:type="spellStart"/>
+      <w:r>
+        <w:t>OpenPrescribing</w:t>
+      </w:r>
+      <w:proofErr w:type="spellEnd"/>
+      <w:r>
+        <w:t xml:space="preserve"> API, which could take &gt; 18 hrs. We have therefore made available the original data we downloaded: ‘</w:t>
+      </w:r>
+      <w:r>
+        <w:t>OP_prescriptions.csv</w:t>
+      </w:r>
+      <w:r>
+        <w:t>’, in the ‘data-provided’ folder (</w:t>
+      </w:r>
+      <w:r>
+        <w:rPr>
+          <w:highlight w:val="yellow"/>
+        </w:rPr>
+        <w:t>AVAILABLE ON REQUEST/HERE</w:t>
+      </w:r>
+      <w:r>
+        <w:t xml:space="preserve">). Copy </w:t>
+      </w:r>
+      <w:r>
+        <w:t>OP_prescriptions.csv</w:t>
+      </w:r>
+      <w:r>
+        <w:t xml:space="preserve"> into a folder named data and run all chunks above ‘</w:t>
+      </w:r>
+      <w:r>
+        <w:t>## 3. Collect Prescribing data from Open Prescribing.net</w:t>
+      </w:r>
+      <w:r>
+        <w:t xml:space="preserve">’ in </w:t>
+      </w:r>
+      <w:r>
+        <w:t>00.0_source_prescribing_data.Rmd</w:t>
+      </w:r>
+      <w:r>
+        <w:t xml:space="preserve"> to avoid this step. NOTE: be sure to also run ‘</w:t>
+      </w:r>
+      <w:r>
+        <w:t>2.4. Call OpenPrescribing.net API to get drug details (name, is generic) from code</w:t>
+      </w:r>
+      <w:r>
+        <w:t>’.</w:t>
+      </w:r>
+    </w:p>
+    <w:p>
+      <w:r>
+        <w:t>The ‘</w:t>
+      </w:r>
+      <w:proofErr w:type="spellStart"/>
+      <w:r>
+        <w:t>OP_measures</w:t>
+      </w:r>
+      <w:proofErr w:type="spellEnd"/>
+      <w:r>
+        <w:t xml:space="preserve">’ folder is also provided – this contains the BNF codes from the </w:t>
+      </w:r>
+      <w:proofErr w:type="spellStart"/>
+      <w:r>
+        <w:t>OpenPrescribing</w:t>
+      </w:r>
+      <w:proofErr w:type="spellEnd"/>
+      <w:r>
+        <w:t xml:space="preserve"> website that were previously scraped from the internet. The interface has since changed, so we provide the codes in .csv format.</w:t>
+      </w:r>
+    </w:p>
+    <w:p>
+      <w:r>
+        <w:br w:type="page"/>
+      </w:r>
+    </w:p>
+    <w:p>
+      <w:r>
+        <w:lastRenderedPageBreak/>
         <w:t>Questions:</w:t>
       </w:r>
     </w:p>
@@ -23,6 +454,18 @@
       <w:pPr>
         <w:pStyle w:val="ListParagraph"/>
         <w:numPr>
+          <w:ilvl w:val="1"/>
+          <w:numId w:val="1"/>
+        </w:numPr>
+      </w:pPr>
+      <w:r>
+        <w:t>Separate document when tidied repo up</w:t>
+      </w:r>
+    </w:p>
+    <w:p>
+      <w:pPr>
+        <w:pStyle w:val="ListParagraph"/>
+        <w:numPr>
           <w:ilvl w:val="0"/>
           <w:numId w:val="1"/>
         </w:numPr>
@@ -35,12 +478,24 @@
       <w:pPr>
         <w:pStyle w:val="ListParagraph"/>
         <w:numPr>
+          <w:ilvl w:val="1"/>
+          <w:numId w:val="1"/>
+        </w:numPr>
+      </w:pPr>
+      <w:r>
+        <w:t>Everytime URL is called download source data and store as well as output</w:t>
+      </w:r>
+    </w:p>
+    <w:p>
+      <w:pPr>
+        <w:pStyle w:val="ListParagraph"/>
+        <w:numPr>
           <w:ilvl w:val="0"/>
           <w:numId w:val="1"/>
         </w:numPr>
       </w:pPr>
       <w:r>
-        <w:t>Should scripts that aim to return a variable be  better as functions?</w:t>
+        <w:t>Should scripts that aim to return a variable be better as functions?</w:t>
       </w:r>
     </w:p>
     <w:p>
@@ -59,12 +514,30 @@
       <w:pPr>
         <w:pStyle w:val="ListParagraph"/>
         <w:numPr>
+          <w:ilvl w:val="1"/>
+          <w:numId w:val="1"/>
+        </w:numPr>
+      </w:pPr>
+      <w:r>
+        <w:t>Add .data and data-source creation to helper-function script</w:t>
+      </w:r>
+    </w:p>
+    <w:p>
+      <w:pPr>
+        <w:pStyle w:val="ListParagraph"/>
+        <w:numPr>
           <w:ilvl w:val="0"/>
           <w:numId w:val="1"/>
         </w:numPr>
       </w:pPr>
       <w:r>
         <w:t>Above affects whether each script should run in isolation</w:t>
+      </w:r>
+    </w:p>
+    <w:p/>
+    <w:p>
+      <w:r>
+        <w:t xml:space="preserve">Check paper – happy with how its presented? </w:t>
       </w:r>
     </w:p>
     <w:p/>
@@ -157,7 +630,7 @@
       <w:tr>
         <w:tc>
           <w:tcPr>
-            <w:tcW w:w="4508" w:type="dxa"/>
+            <w:tcW w:w="4830" w:type="dxa"/>
           </w:tcPr>
           <w:p>
             <w:pPr>
@@ -177,7 +650,7 @@
         </w:tc>
         <w:tc>
           <w:tcPr>
-            <w:tcW w:w="4508" w:type="dxa"/>
+            <w:tcW w:w="4186" w:type="dxa"/>
           </w:tcPr>
           <w:p>
             <w:pPr>
@@ -199,7 +672,7 @@
       <w:tr>
         <w:tc>
           <w:tcPr>
-            <w:tcW w:w="4508" w:type="dxa"/>
+            <w:tcW w:w="4830" w:type="dxa"/>
           </w:tcPr>
           <w:p>
             <w:r>
@@ -212,7 +685,7 @@
         </w:tc>
         <w:tc>
           <w:tcPr>
-            <w:tcW w:w="4508" w:type="dxa"/>
+            <w:tcW w:w="4186" w:type="dxa"/>
           </w:tcPr>
           <w:p>
             <w:proofErr w:type="spellStart"/>
@@ -226,7 +699,7 @@
       <w:tr>
         <w:tc>
           <w:tcPr>
-            <w:tcW w:w="4508" w:type="dxa"/>
+            <w:tcW w:w="4830" w:type="dxa"/>
           </w:tcPr>
           <w:p>
             <w:r>
@@ -236,7 +709,7 @@
         </w:tc>
         <w:tc>
           <w:tcPr>
-            <w:tcW w:w="4508" w:type="dxa"/>
+            <w:tcW w:w="4186" w:type="dxa"/>
           </w:tcPr>
           <w:p>
             <w:proofErr w:type="spellStart"/>
@@ -250,7 +723,7 @@
       <w:tr>
         <w:tc>
           <w:tcPr>
-            <w:tcW w:w="4508" w:type="dxa"/>
+            <w:tcW w:w="4830" w:type="dxa"/>
           </w:tcPr>
           <w:p>
             <w:r>
@@ -260,7 +733,7 @@
         </w:tc>
         <w:tc>
           <w:tcPr>
-            <w:tcW w:w="4508" w:type="dxa"/>
+            <w:tcW w:w="4186" w:type="dxa"/>
           </w:tcPr>
           <w:p>
             <w:proofErr w:type="spellStart"/>
@@ -274,7 +747,7 @@
       <w:tr>
         <w:tc>
           <w:tcPr>
-            <w:tcW w:w="4508" w:type="dxa"/>
+            <w:tcW w:w="4830" w:type="dxa"/>
           </w:tcPr>
           <w:p>
             <w:r>
@@ -284,7 +757,7 @@
         </w:tc>
         <w:tc>
           <w:tcPr>
-            <w:tcW w:w="4508" w:type="dxa"/>
+            <w:tcW w:w="4186" w:type="dxa"/>
           </w:tcPr>
           <w:p>
             <w:proofErr w:type="spellStart"/>
@@ -298,7 +771,7 @@
       <w:tr>
         <w:tc>
           <w:tcPr>
-            <w:tcW w:w="4508" w:type="dxa"/>
+            <w:tcW w:w="4830" w:type="dxa"/>
           </w:tcPr>
           <w:p>
             <w:r>
@@ -308,7 +781,7 @@
         </w:tc>
         <w:tc>
           <w:tcPr>
-            <w:tcW w:w="4508" w:type="dxa"/>
+            <w:tcW w:w="4186" w:type="dxa"/>
           </w:tcPr>
           <w:p>
             <w:r>
@@ -320,7 +793,7 @@
       <w:tr>
         <w:tc>
           <w:tcPr>
-            <w:tcW w:w="4508" w:type="dxa"/>
+            <w:tcW w:w="4830" w:type="dxa"/>
           </w:tcPr>
           <w:p>
             <w:r>
@@ -330,7 +803,7 @@
         </w:tc>
         <w:tc>
           <w:tcPr>
-            <w:tcW w:w="4508" w:type="dxa"/>
+            <w:tcW w:w="4186" w:type="dxa"/>
           </w:tcPr>
           <w:p>
             <w:r>
@@ -342,7 +815,7 @@
       <w:tr>
         <w:tc>
           <w:tcPr>
-            <w:tcW w:w="4508" w:type="dxa"/>
+            <w:tcW w:w="4830" w:type="dxa"/>
           </w:tcPr>
           <w:p>
             <w:r>
@@ -352,7 +825,7 @@
         </w:tc>
         <w:tc>
           <w:tcPr>
-            <w:tcW w:w="4508" w:type="dxa"/>
+            <w:tcW w:w="4186" w:type="dxa"/>
           </w:tcPr>
           <w:p>
             <w:r>
@@ -364,7 +837,7 @@
       <w:tr>
         <w:tc>
           <w:tcPr>
-            <w:tcW w:w="4508" w:type="dxa"/>
+            <w:tcW w:w="4830" w:type="dxa"/>
           </w:tcPr>
           <w:p>
             <w:proofErr w:type="spellStart"/>
@@ -376,7 +849,7 @@
         </w:tc>
         <w:tc>
           <w:tcPr>
-            <w:tcW w:w="4508" w:type="dxa"/>
+            <w:tcW w:w="4186" w:type="dxa"/>
           </w:tcPr>
           <w:p>
             <w:proofErr w:type="spellStart"/>
@@ -390,7 +863,7 @@
       <w:tr>
         <w:tc>
           <w:tcPr>
-            <w:tcW w:w="4508" w:type="dxa"/>
+            <w:tcW w:w="4830" w:type="dxa"/>
           </w:tcPr>
           <w:p>
             <w:proofErr w:type="spellStart"/>
@@ -402,7 +875,7 @@
         </w:tc>
         <w:tc>
           <w:tcPr>
-            <w:tcW w:w="4508" w:type="dxa"/>
+            <w:tcW w:w="4186" w:type="dxa"/>
           </w:tcPr>
           <w:p>
             <w:proofErr w:type="spellStart"/>
@@ -416,7 +889,7 @@
       <w:tr>
         <w:tc>
           <w:tcPr>
-            <w:tcW w:w="4508" w:type="dxa"/>
+            <w:tcW w:w="4830" w:type="dxa"/>
           </w:tcPr>
           <w:p>
             <w:r>
@@ -426,7 +899,7 @@
         </w:tc>
         <w:tc>
           <w:tcPr>
-            <w:tcW w:w="4508" w:type="dxa"/>
+            <w:tcW w:w="4186" w:type="dxa"/>
           </w:tcPr>
           <w:p>
             <w:proofErr w:type="spellStart"/>
@@ -440,7 +913,7 @@
       <w:tr>
         <w:tc>
           <w:tcPr>
-            <w:tcW w:w="4508" w:type="dxa"/>
+            <w:tcW w:w="4830" w:type="dxa"/>
           </w:tcPr>
           <w:p>
             <w:r>
@@ -453,7 +926,7 @@
         </w:tc>
         <w:tc>
           <w:tcPr>
-            <w:tcW w:w="4508" w:type="dxa"/>
+            <w:tcW w:w="4186" w:type="dxa"/>
           </w:tcPr>
           <w:p>
             <w:proofErr w:type="spellStart"/>
@@ -467,7 +940,7 @@
       <w:tr>
         <w:tc>
           <w:tcPr>
-            <w:tcW w:w="4508" w:type="dxa"/>
+            <w:tcW w:w="4830" w:type="dxa"/>
           </w:tcPr>
           <w:p>
             <w:r>
@@ -477,7 +950,7 @@
         </w:tc>
         <w:tc>
           <w:tcPr>
-            <w:tcW w:w="4508" w:type="dxa"/>
+            <w:tcW w:w="4186" w:type="dxa"/>
           </w:tcPr>
           <w:p>
             <w:proofErr w:type="spellStart"/>
@@ -491,7 +964,7 @@
       <w:tr>
         <w:tc>
           <w:tcPr>
-            <w:tcW w:w="4508" w:type="dxa"/>
+            <w:tcW w:w="4830" w:type="dxa"/>
           </w:tcPr>
           <w:p>
             <w:r>
@@ -501,7 +974,7 @@
         </w:tc>
         <w:tc>
           <w:tcPr>
-            <w:tcW w:w="4508" w:type="dxa"/>
+            <w:tcW w:w="4186" w:type="dxa"/>
           </w:tcPr>
           <w:p>
             <w:proofErr w:type="spellStart"/>
@@ -515,7 +988,7 @@
       <w:tr>
         <w:tc>
           <w:tcPr>
-            <w:tcW w:w="4508" w:type="dxa"/>
+            <w:tcW w:w="4830" w:type="dxa"/>
           </w:tcPr>
           <w:p>
             <w:r>
@@ -525,7 +998,7 @@
         </w:tc>
         <w:tc>
           <w:tcPr>
-            <w:tcW w:w="4508" w:type="dxa"/>
+            <w:tcW w:w="4186" w:type="dxa"/>
           </w:tcPr>
           <w:p>
             <w:r>
@@ -537,7 +1010,7 @@
       <w:tr>
         <w:tc>
           <w:tcPr>
-            <w:tcW w:w="4508" w:type="dxa"/>
+            <w:tcW w:w="4830" w:type="dxa"/>
           </w:tcPr>
           <w:p>
             <w:r>
@@ -547,7 +1020,7 @@
         </w:tc>
         <w:tc>
           <w:tcPr>
-            <w:tcW w:w="4508" w:type="dxa"/>
+            <w:tcW w:w="4186" w:type="dxa"/>
           </w:tcPr>
           <w:p>
             <w:proofErr w:type="spellStart"/>
@@ -561,47 +1034,96 @@
       <w:tr>
         <w:tc>
           <w:tcPr>
-            <w:tcW w:w="4508" w:type="dxa"/>
-          </w:tcPr>
-          <w:p>
-            <w:r>
-              <w:t>02.0_export_measures.Rmd</w:t>
-            </w:r>
-          </w:p>
-        </w:tc>
-        <w:tc>
-          <w:tcPr>
-            <w:tcW w:w="4508" w:type="dxa"/>
-          </w:tcPr>
-          <w:p/>
+            <w:tcW w:w="4830" w:type="dxa"/>
+          </w:tcPr>
+          <w:p>
+            <w:r>
+              <w:lastRenderedPageBreak/>
+              <w:t>02.0_calculate_prescribing_measures.Rmd</w:t>
+            </w:r>
+          </w:p>
+        </w:tc>
+        <w:tc>
+          <w:tcPr>
+            <w:tcW w:w="4186" w:type="dxa"/>
+          </w:tcPr>
+          <w:p>
+            <w:r>
+              <w:t>Paper_1_export_measures.Rmd</w:t>
+            </w:r>
+          </w:p>
         </w:tc>
       </w:tr>
       <w:tr>
         <w:tc>
           <w:tcPr>
-            <w:tcW w:w="4508" w:type="dxa"/>
-          </w:tcPr>
-          <w:p/>
-        </w:tc>
-        <w:tc>
-          <w:tcPr>
-            <w:tcW w:w="4508" w:type="dxa"/>
-          </w:tcPr>
-          <w:p/>
+            <w:tcW w:w="4830" w:type="dxa"/>
+          </w:tcPr>
+          <w:p>
+            <w:r>
+              <w:t>dates_practices.csv</w:t>
+            </w:r>
+          </w:p>
+        </w:tc>
+        <w:tc>
+          <w:tcPr>
+            <w:tcW w:w="4186" w:type="dxa"/>
+          </w:tcPr>
+          <w:p>
+            <w:r>
+              <w:t>practices_dates.csv</w:t>
+            </w:r>
+          </w:p>
         </w:tc>
       </w:tr>
       <w:tr>
         <w:tc>
           <w:tcPr>
-            <w:tcW w:w="4508" w:type="dxa"/>
-          </w:tcPr>
-          <w:p/>
-        </w:tc>
-        <w:tc>
-          <w:tcPr>
-            <w:tcW w:w="4508" w:type="dxa"/>
-          </w:tcPr>
-          <w:p/>
+            <w:tcW w:w="4830" w:type="dxa"/>
+          </w:tcPr>
+          <w:p>
+            <w:r>
+              <w:t>dates_lsoa.csv</w:t>
+            </w:r>
+          </w:p>
+        </w:tc>
+        <w:tc>
+          <w:tcPr>
+            <w:tcW w:w="4186" w:type="dxa"/>
+          </w:tcPr>
+          <w:p>
+            <w:r>
+              <w:t>lsoa_dates.csv</w:t>
+            </w:r>
+          </w:p>
+        </w:tc>
+      </w:tr>
+      <w:tr>
+        <w:tc>
+          <w:tcPr>
+            <w:tcW w:w="4830" w:type="dxa"/>
+          </w:tcPr>
+          <w:p>
+            <w:r>
+              <w:t>dates_</w:t>
+            </w:r>
+            <w:r>
+              <w:t xml:space="preserve"> practices_ccgs</w:t>
+            </w:r>
+            <w:r>
+              <w:t>.csv</w:t>
+            </w:r>
+          </w:p>
+        </w:tc>
+        <w:tc>
+          <w:tcPr>
+            <w:tcW w:w="4186" w:type="dxa"/>
+          </w:tcPr>
+          <w:p>
+            <w:r>
+              <w:t>practices_ccgs_dates.csv</w:t>
+            </w:r>
+          </w:p>
         </w:tc>
       </w:tr>
     </w:tbl>
@@ -886,6 +1408,170 @@
         <w:t xml:space="preserve"> </w:t>
       </w:r>
     </w:p>
+    <w:p/>
+    <w:p/>
+    <w:p>
+      <w:r>
+        <w:t>Add functions to helper-functions.</w:t>
+      </w:r>
+    </w:p>
+    <w:p/>
+    <w:p/>
+    <w:p/>
+    <w:p/>
+    <w:p>
+      <w:r>
+        <w:rPr>
+          <w:b/>
+          <w:bCs/>
+        </w:rPr>
+        <w:t>02.0_export_measures.Rmd</w:t>
+      </w:r>
+      <w:r>
+        <w:rPr>
+          <w:b/>
+          <w:bCs/>
+        </w:rPr>
+        <w:t xml:space="preserve"> – NOTES</w:t>
+      </w:r>
+    </w:p>
+    <w:p>
+      <w:r>
+        <w:t>Can lose everything from line:</w:t>
+      </w:r>
+      <w:r>
+        <w:t xml:space="preserve"> 1393</w:t>
+      </w:r>
+    </w:p>
+    <w:p>
+      <w:r>
+        <w:t>## Check measures against those from OP</w:t>
+      </w:r>
+    </w:p>
+    <w:p>
+      <w:r>
+        <w:t>THERE IS A PROBLEM WHEN OBTAINING THE CODES – details below.</w:t>
+      </w:r>
+    </w:p>
+    <w:p>
+      <w:r>
+        <w:t>00.1_get_OP_codes.R</w:t>
+      </w:r>
+    </w:p>
+    <w:p>
+      <w:r>
+        <w:t>-</w:t>
+      </w:r>
+      <w:r>
+        <w:t xml:space="preserve"> This code scrapes lists of BNF codes from the </w:t>
+      </w:r>
+      <w:proofErr w:type="spellStart"/>
+      <w:r>
+        <w:t>OpenPrescribing</w:t>
+      </w:r>
+      <w:proofErr w:type="spellEnd"/>
+      <w:r>
+        <w:t xml:space="preserve"> website from the URLs </w:t>
+      </w:r>
+      <w:proofErr w:type="spellStart"/>
+      <w:r>
+        <w:t>listedat</w:t>
+      </w:r>
+      <w:proofErr w:type="spellEnd"/>
+      <w:r>
+        <w:t xml:space="preserve"> line 68.</w:t>
+      </w:r>
+    </w:p>
+    <w:p>
+      <w:r>
+        <w:t xml:space="preserve">- However, </w:t>
+      </w:r>
+      <w:proofErr w:type="spellStart"/>
+      <w:r>
+        <w:t>OpenPrescribing</w:t>
+      </w:r>
+      <w:proofErr w:type="spellEnd"/>
+      <w:r>
+        <w:t xml:space="preserve"> </w:t>
+      </w:r>
+      <w:r>
+        <w:t xml:space="preserve">recently </w:t>
+      </w:r>
+      <w:r>
+        <w:t>updated the</w:t>
+      </w:r>
+      <w:r>
+        <w:t>se websites to use database function calls instead so no codes are imported</w:t>
+      </w:r>
+    </w:p>
+    <w:p/>
+    <w:p>
+      <w:proofErr w:type="spellStart"/>
+      <w:r>
+        <w:t>BNF_codes_from_OP</w:t>
+      </w:r>
+      <w:proofErr w:type="spellEnd"/>
+      <w:r>
+        <w:t>-required as prerequisite</w:t>
+      </w:r>
+      <w:r>
+        <w:t xml:space="preserve"> – This folder has been added. Should be included in repo as file to be included and </w:t>
+      </w:r>
+      <w:r>
+        <w:t>00.0_source_prescribing_data.Rmd</w:t>
+      </w:r>
+      <w:r>
+        <w:t xml:space="preserve"> – should be adjusted.</w:t>
+      </w:r>
+    </w:p>
+    <w:p/>
+    <w:p/>
+    <w:p>
+      <w:r>
+        <w:t>We must therefore use data previously collected from the file:</w:t>
+      </w:r>
+    </w:p>
+    <w:p>
+      <w:pPr>
+        <w:ind w:firstLine="720"/>
+      </w:pPr>
+      <w:proofErr w:type="spellStart"/>
+      <w:r>
+        <w:t>Rcode</w:t>
+      </w:r>
+      <w:proofErr w:type="spellEnd"/>
+      <w:r>
+        <w:t xml:space="preserve"> &gt; data &gt; </w:t>
+      </w:r>
+      <w:r>
+        <w:t>OP_prescriptions_all_measures.csv</w:t>
+      </w:r>
+    </w:p>
+    <w:p/>
+    <w:p/>
+    <w:p/>
+    <w:p/>
+    <w:p>
+      <w:pPr>
+        <w:rPr>
+          <w:b/>
+          <w:bCs/>
+        </w:rPr>
+      </w:pPr>
+      <w:r>
+        <w:rPr>
+          <w:b/>
+          <w:bCs/>
+        </w:rPr>
+        <w:t xml:space="preserve">Add plots folder </w:t>
+      </w:r>
+    </w:p>
+    <w:p>
+      <w:r>
+        <w:t>03.0_generate_plots.Rmd</w:t>
+      </w:r>
+    </w:p>
+    <w:p/>
     <w:sectPr>
       <w:pgSz w:w="11906" w:h="16838"/>
       <w:pgMar w:top="1440" w:right="1440" w:bottom="1440" w:left="1440" w:header="708" w:footer="708" w:gutter="0"/>
@@ -897,11 +1583,237 @@
 </file>
 
 <file path=word/numbering.xml><?xml version="1.0" encoding="utf-8"?>
-<w:numbering xmlns:wpc="http://schemas.microsoft.com/office/word/2010/wordprocessingCanvas" xmlns:cx="http://schemas.microsoft.com/office/drawing/2014/chartex" xmlns:cx1="http://schemas.microsoft.com/office/drawing/2015/9/8/chartex" xmlns:cx2="http://schemas.microsoft.com/office/drawing/2015/10/21/chartex" xmlns:cx3="http://schemas.microsoft.com/office/drawing/2016/5/9/chartex" xmlns:cx4="http://schemas.microsoft.com/office/drawing/2016/5/10/chartex" xmlns:cx5="http://schemas.microsoft.com/office/drawing/2016/5/11/chartex" xmlns:cx6="http://schemas.microsoft.com/office/drawing/2016/5/12/chartex" xmlns:cx7="http://schemas.microsoft.com/office/drawing/2016/5/13/chartex" xmlns:cx8="http://schemas.microsoft.com/office/drawing/2016/5/14/chartex" xmlns:mc="http://schemas.openxmlformats.org/markup-compatibility/2006" xmlns:aink="http://schemas.microsoft.com/office/drawing/2016/ink" xmlns:am3d="http://schemas.microsoft.com/office/drawing/2017/model3d" xmlns:o="urn:schemas-microsoft-com:office:office" xmlns:oel="http://schemas.microsoft.com/office/2019/extlst" xmlns:r="http://schemas.openxmlformats.org/officeDocument/2006/relationships" xmlns:m="http://schemas.openxmlformats.org/officeDocument/2006/math" xmlns:v="urn:schemas-microsoft-com:vml" xmlns:wp14="http://schemas.microsoft.com/office/word/2010/wordprocessingDrawing" xmlns:wp="http://schemas.openxmlformats.org/drawingml/2006/wordprocessingDrawing" xmlns:w10="urn:schemas-microsoft-com:office:word" xmlns:w="http://schemas.openxmlformats.org/wordprocessingml/2006/main" xmlns:w14="http://schemas.microsoft.com/office/word/2010/wordml" xmlns:w15="http://schemas.microsoft.com/office/word/2012/wordml" xmlns:w16cex="http://schemas.microsoft.com/office/word/2018/wordml/cex" xmlns:w16cid="http://schemas.microsoft.com/office/word/2016/wordml/cid" xmlns:w16="http://schemas.microsoft.com/office/word/2018/wordml" xmlns:w16sdtdh="http://schemas.microsoft.com/office/word/2020/wordml/sdtdatahash" xmlns:w16se="http://schemas.microsoft.com/office/word/2015/wordml/symex" xmlns:wpg="http://schemas.microsoft.com/office/word/2010/wordprocessingGroup" xmlns:wpi="http://schemas.microsoft.com/office/word/2010/wordprocessingInk" xmlns:wne="http://schemas.microsoft.com/office/word/2006/wordml" xmlns:wps="http://schemas.microsoft.com/office/word/2010/wordprocessingShape" mc:Ignorable="w14 w15 w16se w16cid w16 w16cex w16sdtdh wp14">
+<w:numbering xmlns:wpc="http://schemas.microsoft.com/office/word/2010/wordprocessingCanvas" xmlns:cx="http://schemas.microsoft.com/office/drawing/2014/chartex" xmlns:cx1="http://schemas.microsoft.com/office/drawing/2015/9/8/chartex" xmlns:cx2="http://schemas.microsoft.com/office/drawing/2015/10/21/chartex" xmlns:cx3="http://schemas.microsoft.com/office/drawing/2016/5/9/chartex" xmlns:cx4="http://schemas.microsoft.com/office/drawing/2016/5/10/chartex" xmlns:cx5="http://schemas.microsoft.com/office/drawing/2016/5/11/chartex" xmlns:cx6="http://schemas.microsoft.com/office/drawing/2016/5/12/chartex" xmlns:cx7="http://schemas.microsoft.com/office/drawing/2016/5/13/chartex" xmlns:cx8="http://schemas.microsoft.com/office/drawing/2016/5/14/chartex" xmlns:mc="http://schemas.openxmlformats.org/markup-compatibility/2006" xmlns:aink="http://schemas.microsoft.com/office/drawing/2016/ink" xmlns:am3d="http://schemas.microsoft.com/office/drawing/2017/model3d" xmlns:o="urn:schemas-microsoft-com:office:office" xmlns:oel="http://schemas.microsoft.com/office/2019/extlst" xmlns:r="http://schemas.openxmlformats.org/officeDocument/2006/relationships" xmlns:m="http://schemas.openxmlformats.org/officeDocument/2006/math" xmlns:v="urn:schemas-microsoft-com:vml" xmlns:wp14="http://schemas.microsoft.com/office/word/2010/wordprocessingDrawing" xmlns:wp="http://schemas.openxmlformats.org/drawingml/2006/wordprocessingDrawing" xmlns:w10="urn:schemas-microsoft-com:office:word" xmlns:w="http://schemas.openxmlformats.org/wordprocessingml/2006/main" xmlns:w14="http://schemas.microsoft.com/office/word/2010/wordml" xmlns:w15="http://schemas.microsoft.com/office/word/2012/wordml" xmlns:w16cex="http://schemas.microsoft.com/office/word/2018/wordml/cex" xmlns:w16cid="http://schemas.microsoft.com/office/word/2016/wordml/cid" xmlns:w16="http://schemas.microsoft.com/office/word/2018/wordml" xmlns:w16du="http://schemas.microsoft.com/office/word/2023/wordml/word16du" xmlns:w16sdtdh="http://schemas.microsoft.com/office/word/2020/wordml/sdtdatahash" xmlns:w16se="http://schemas.microsoft.com/office/word/2015/wordml/symex" xmlns:wpg="http://schemas.microsoft.com/office/word/2010/wordprocessingGroup" xmlns:wpi="http://schemas.microsoft.com/office/word/2010/wordprocessingInk" xmlns:wne="http://schemas.microsoft.com/office/word/2006/wordml" xmlns:wps="http://schemas.microsoft.com/office/word/2010/wordprocessingShape" mc:Ignorable="w14 w15 w16se w16cid w16 w16cex w16sdtdh w16du wp14">
   <w:abstractNum w:abstractNumId="0" w15:restartNumberingAfterBreak="0">
+    <w:nsid w:val="04706E89"/>
+    <w:multiLevelType w:val="hybridMultilevel"/>
+    <w:tmpl w:val="7D9C25C4"/>
+    <w:lvl w:ilvl="0" w:tplc="08090001">
+      <w:start w:val="1"/>
+      <w:numFmt w:val="bullet"/>
+      <w:lvlText w:val=""/>
+      <w:lvlJc w:val="left"/>
+      <w:pPr>
+        <w:ind w:left="720" w:hanging="360"/>
+      </w:pPr>
+      <w:rPr>
+        <w:rFonts w:ascii="Symbol" w:hAnsi="Symbol" w:hint="default"/>
+      </w:rPr>
+    </w:lvl>
+    <w:lvl w:ilvl="1" w:tplc="08090003">
+      <w:start w:val="1"/>
+      <w:numFmt w:val="bullet"/>
+      <w:lvlText w:val="o"/>
+      <w:lvlJc w:val="left"/>
+      <w:pPr>
+        <w:ind w:left="1440" w:hanging="360"/>
+      </w:pPr>
+      <w:rPr>
+        <w:rFonts w:ascii="Courier New" w:hAnsi="Courier New" w:cs="Courier New" w:hint="default"/>
+      </w:rPr>
+    </w:lvl>
+    <w:lvl w:ilvl="2" w:tplc="08090005">
+      <w:start w:val="1"/>
+      <w:numFmt w:val="bullet"/>
+      <w:lvlText w:val=""/>
+      <w:lvlJc w:val="left"/>
+      <w:pPr>
+        <w:ind w:left="2160" w:hanging="360"/>
+      </w:pPr>
+      <w:rPr>
+        <w:rFonts w:ascii="Wingdings" w:hAnsi="Wingdings" w:hint="default"/>
+      </w:rPr>
+    </w:lvl>
+    <w:lvl w:ilvl="3" w:tplc="08090001" w:tentative="1">
+      <w:start w:val="1"/>
+      <w:numFmt w:val="bullet"/>
+      <w:lvlText w:val=""/>
+      <w:lvlJc w:val="left"/>
+      <w:pPr>
+        <w:ind w:left="2880" w:hanging="360"/>
+      </w:pPr>
+      <w:rPr>
+        <w:rFonts w:ascii="Symbol" w:hAnsi="Symbol" w:hint="default"/>
+      </w:rPr>
+    </w:lvl>
+    <w:lvl w:ilvl="4" w:tplc="08090003" w:tentative="1">
+      <w:start w:val="1"/>
+      <w:numFmt w:val="bullet"/>
+      <w:lvlText w:val="o"/>
+      <w:lvlJc w:val="left"/>
+      <w:pPr>
+        <w:ind w:left="3600" w:hanging="360"/>
+      </w:pPr>
+      <w:rPr>
+        <w:rFonts w:ascii="Courier New" w:hAnsi="Courier New" w:cs="Courier New" w:hint="default"/>
+      </w:rPr>
+    </w:lvl>
+    <w:lvl w:ilvl="5" w:tplc="08090005" w:tentative="1">
+      <w:start w:val="1"/>
+      <w:numFmt w:val="bullet"/>
+      <w:lvlText w:val=""/>
+      <w:lvlJc w:val="left"/>
+      <w:pPr>
+        <w:ind w:left="4320" w:hanging="360"/>
+      </w:pPr>
+      <w:rPr>
+        <w:rFonts w:ascii="Wingdings" w:hAnsi="Wingdings" w:hint="default"/>
+      </w:rPr>
+    </w:lvl>
+    <w:lvl w:ilvl="6" w:tplc="08090001" w:tentative="1">
+      <w:start w:val="1"/>
+      <w:numFmt w:val="bullet"/>
+      <w:lvlText w:val=""/>
+      <w:lvlJc w:val="left"/>
+      <w:pPr>
+        <w:ind w:left="5040" w:hanging="360"/>
+      </w:pPr>
+      <w:rPr>
+        <w:rFonts w:ascii="Symbol" w:hAnsi="Symbol" w:hint="default"/>
+      </w:rPr>
+    </w:lvl>
+    <w:lvl w:ilvl="7" w:tplc="08090003" w:tentative="1">
+      <w:start w:val="1"/>
+      <w:numFmt w:val="bullet"/>
+      <w:lvlText w:val="o"/>
+      <w:lvlJc w:val="left"/>
+      <w:pPr>
+        <w:ind w:left="5760" w:hanging="360"/>
+      </w:pPr>
+      <w:rPr>
+        <w:rFonts w:ascii="Courier New" w:hAnsi="Courier New" w:cs="Courier New" w:hint="default"/>
+      </w:rPr>
+    </w:lvl>
+    <w:lvl w:ilvl="8" w:tplc="08090005" w:tentative="1">
+      <w:start w:val="1"/>
+      <w:numFmt w:val="bullet"/>
+      <w:lvlText w:val=""/>
+      <w:lvlJc w:val="left"/>
+      <w:pPr>
+        <w:ind w:left="6480" w:hanging="360"/>
+      </w:pPr>
+      <w:rPr>
+        <w:rFonts w:ascii="Wingdings" w:hAnsi="Wingdings" w:hint="default"/>
+      </w:rPr>
+    </w:lvl>
+  </w:abstractNum>
+  <w:abstractNum w:abstractNumId="1" w15:restartNumberingAfterBreak="0">
     <w:nsid w:val="48122366"/>
     <w:multiLevelType w:val="hybridMultilevel"/>
     <w:tmpl w:val="518001B2"/>
+    <w:lvl w:ilvl="0" w:tplc="08090001">
+      <w:start w:val="1"/>
+      <w:numFmt w:val="bullet"/>
+      <w:lvlText w:val=""/>
+      <w:lvlJc w:val="left"/>
+      <w:pPr>
+        <w:ind w:left="720" w:hanging="360"/>
+      </w:pPr>
+      <w:rPr>
+        <w:rFonts w:ascii="Symbol" w:hAnsi="Symbol" w:hint="default"/>
+      </w:rPr>
+    </w:lvl>
+    <w:lvl w:ilvl="1" w:tplc="08090003">
+      <w:start w:val="1"/>
+      <w:numFmt w:val="bullet"/>
+      <w:lvlText w:val="o"/>
+      <w:lvlJc w:val="left"/>
+      <w:pPr>
+        <w:ind w:left="1440" w:hanging="360"/>
+      </w:pPr>
+      <w:rPr>
+        <w:rFonts w:ascii="Courier New" w:hAnsi="Courier New" w:cs="Courier New" w:hint="default"/>
+      </w:rPr>
+    </w:lvl>
+    <w:lvl w:ilvl="2" w:tplc="08090005" w:tentative="1">
+      <w:start w:val="1"/>
+      <w:numFmt w:val="bullet"/>
+      <w:lvlText w:val=""/>
+      <w:lvlJc w:val="left"/>
+      <w:pPr>
+        <w:ind w:left="2160" w:hanging="360"/>
+      </w:pPr>
+      <w:rPr>
+        <w:rFonts w:ascii="Wingdings" w:hAnsi="Wingdings" w:hint="default"/>
+      </w:rPr>
+    </w:lvl>
+    <w:lvl w:ilvl="3" w:tplc="08090001" w:tentative="1">
+      <w:start w:val="1"/>
+      <w:numFmt w:val="bullet"/>
+      <w:lvlText w:val=""/>
+      <w:lvlJc w:val="left"/>
+      <w:pPr>
+        <w:ind w:left="2880" w:hanging="360"/>
+      </w:pPr>
+      <w:rPr>
+        <w:rFonts w:ascii="Symbol" w:hAnsi="Symbol" w:hint="default"/>
+      </w:rPr>
+    </w:lvl>
+    <w:lvl w:ilvl="4" w:tplc="08090003" w:tentative="1">
+      <w:start w:val="1"/>
+      <w:numFmt w:val="bullet"/>
+      <w:lvlText w:val="o"/>
+      <w:lvlJc w:val="left"/>
+      <w:pPr>
+        <w:ind w:left="3600" w:hanging="360"/>
+      </w:pPr>
+      <w:rPr>
+        <w:rFonts w:ascii="Courier New" w:hAnsi="Courier New" w:cs="Courier New" w:hint="default"/>
+      </w:rPr>
+    </w:lvl>
+    <w:lvl w:ilvl="5" w:tplc="08090005" w:tentative="1">
+      <w:start w:val="1"/>
+      <w:numFmt w:val="bullet"/>
+      <w:lvlText w:val=""/>
+      <w:lvlJc w:val="left"/>
+      <w:pPr>
+        <w:ind w:left="4320" w:hanging="360"/>
+      </w:pPr>
+      <w:rPr>
+        <w:rFonts w:ascii="Wingdings" w:hAnsi="Wingdings" w:hint="default"/>
+      </w:rPr>
+    </w:lvl>
+    <w:lvl w:ilvl="6" w:tplc="08090001" w:tentative="1">
+      <w:start w:val="1"/>
+      <w:numFmt w:val="bullet"/>
+      <w:lvlText w:val=""/>
+      <w:lvlJc w:val="left"/>
+      <w:pPr>
+        <w:ind w:left="5040" w:hanging="360"/>
+      </w:pPr>
+      <w:rPr>
+        <w:rFonts w:ascii="Symbol" w:hAnsi="Symbol" w:hint="default"/>
+      </w:rPr>
+    </w:lvl>
+    <w:lvl w:ilvl="7" w:tplc="08090003" w:tentative="1">
+      <w:start w:val="1"/>
+      <w:numFmt w:val="bullet"/>
+      <w:lvlText w:val="o"/>
+      <w:lvlJc w:val="left"/>
+      <w:pPr>
+        <w:ind w:left="5760" w:hanging="360"/>
+      </w:pPr>
+      <w:rPr>
+        <w:rFonts w:ascii="Courier New" w:hAnsi="Courier New" w:cs="Courier New" w:hint="default"/>
+      </w:rPr>
+    </w:lvl>
+    <w:lvl w:ilvl="8" w:tplc="08090005" w:tentative="1">
+      <w:start w:val="1"/>
+      <w:numFmt w:val="bullet"/>
+      <w:lvlText w:val=""/>
+      <w:lvlJc w:val="left"/>
+      <w:pPr>
+        <w:ind w:left="6480" w:hanging="360"/>
+      </w:pPr>
+      <w:rPr>
+        <w:rFonts w:ascii="Wingdings" w:hAnsi="Wingdings" w:hint="default"/>
+      </w:rPr>
+    </w:lvl>
+  </w:abstractNum>
+  <w:abstractNum w:abstractNumId="2" w15:restartNumberingAfterBreak="0">
+    <w:nsid w:val="54D944B1"/>
+    <w:multiLevelType w:val="hybridMultilevel"/>
+    <w:tmpl w:val="06B6E650"/>
     <w:lvl w:ilvl="0" w:tplc="08090001">
       <w:start w:val="1"/>
       <w:numFmt w:val="bullet"/>
@@ -1011,130 +1923,20 @@
       </w:rPr>
     </w:lvl>
   </w:abstractNum>
-  <w:abstractNum w:abstractNumId="1" w15:restartNumberingAfterBreak="0">
-    <w:nsid w:val="54D944B1"/>
-    <w:multiLevelType w:val="hybridMultilevel"/>
-    <w:tmpl w:val="06B6E650"/>
-    <w:lvl w:ilvl="0" w:tplc="08090001">
-      <w:start w:val="1"/>
-      <w:numFmt w:val="bullet"/>
-      <w:lvlText w:val=""/>
-      <w:lvlJc w:val="left"/>
-      <w:pPr>
-        <w:ind w:left="720" w:hanging="360"/>
-      </w:pPr>
-      <w:rPr>
-        <w:rFonts w:ascii="Symbol" w:hAnsi="Symbol" w:hint="default"/>
-      </w:rPr>
-    </w:lvl>
-    <w:lvl w:ilvl="1" w:tplc="08090003" w:tentative="1">
-      <w:start w:val="1"/>
-      <w:numFmt w:val="bullet"/>
-      <w:lvlText w:val="o"/>
-      <w:lvlJc w:val="left"/>
-      <w:pPr>
-        <w:ind w:left="1440" w:hanging="360"/>
-      </w:pPr>
-      <w:rPr>
-        <w:rFonts w:ascii="Courier New" w:hAnsi="Courier New" w:cs="Courier New" w:hint="default"/>
-      </w:rPr>
-    </w:lvl>
-    <w:lvl w:ilvl="2" w:tplc="08090005" w:tentative="1">
-      <w:start w:val="1"/>
-      <w:numFmt w:val="bullet"/>
-      <w:lvlText w:val=""/>
-      <w:lvlJc w:val="left"/>
-      <w:pPr>
-        <w:ind w:left="2160" w:hanging="360"/>
-      </w:pPr>
-      <w:rPr>
-        <w:rFonts w:ascii="Wingdings" w:hAnsi="Wingdings" w:hint="default"/>
-      </w:rPr>
-    </w:lvl>
-    <w:lvl w:ilvl="3" w:tplc="08090001" w:tentative="1">
-      <w:start w:val="1"/>
-      <w:numFmt w:val="bullet"/>
-      <w:lvlText w:val=""/>
-      <w:lvlJc w:val="left"/>
-      <w:pPr>
-        <w:ind w:left="2880" w:hanging="360"/>
-      </w:pPr>
-      <w:rPr>
-        <w:rFonts w:ascii="Symbol" w:hAnsi="Symbol" w:hint="default"/>
-      </w:rPr>
-    </w:lvl>
-    <w:lvl w:ilvl="4" w:tplc="08090003" w:tentative="1">
-      <w:start w:val="1"/>
-      <w:numFmt w:val="bullet"/>
-      <w:lvlText w:val="o"/>
-      <w:lvlJc w:val="left"/>
-      <w:pPr>
-        <w:ind w:left="3600" w:hanging="360"/>
-      </w:pPr>
-      <w:rPr>
-        <w:rFonts w:ascii="Courier New" w:hAnsi="Courier New" w:cs="Courier New" w:hint="default"/>
-      </w:rPr>
-    </w:lvl>
-    <w:lvl w:ilvl="5" w:tplc="08090005" w:tentative="1">
-      <w:start w:val="1"/>
-      <w:numFmt w:val="bullet"/>
-      <w:lvlText w:val=""/>
-      <w:lvlJc w:val="left"/>
-      <w:pPr>
-        <w:ind w:left="4320" w:hanging="360"/>
-      </w:pPr>
-      <w:rPr>
-        <w:rFonts w:ascii="Wingdings" w:hAnsi="Wingdings" w:hint="default"/>
-      </w:rPr>
-    </w:lvl>
-    <w:lvl w:ilvl="6" w:tplc="08090001" w:tentative="1">
-      <w:start w:val="1"/>
-      <w:numFmt w:val="bullet"/>
-      <w:lvlText w:val=""/>
-      <w:lvlJc w:val="left"/>
-      <w:pPr>
-        <w:ind w:left="5040" w:hanging="360"/>
-      </w:pPr>
-      <w:rPr>
-        <w:rFonts w:ascii="Symbol" w:hAnsi="Symbol" w:hint="default"/>
-      </w:rPr>
-    </w:lvl>
-    <w:lvl w:ilvl="7" w:tplc="08090003" w:tentative="1">
-      <w:start w:val="1"/>
-      <w:numFmt w:val="bullet"/>
-      <w:lvlText w:val="o"/>
-      <w:lvlJc w:val="left"/>
-      <w:pPr>
-        <w:ind w:left="5760" w:hanging="360"/>
-      </w:pPr>
-      <w:rPr>
-        <w:rFonts w:ascii="Courier New" w:hAnsi="Courier New" w:cs="Courier New" w:hint="default"/>
-      </w:rPr>
-    </w:lvl>
-    <w:lvl w:ilvl="8" w:tplc="08090005" w:tentative="1">
-      <w:start w:val="1"/>
-      <w:numFmt w:val="bullet"/>
-      <w:lvlText w:val=""/>
-      <w:lvlJc w:val="left"/>
-      <w:pPr>
-        <w:ind w:left="6480" w:hanging="360"/>
-      </w:pPr>
-      <w:rPr>
-        <w:rFonts w:ascii="Wingdings" w:hAnsi="Wingdings" w:hint="default"/>
-      </w:rPr>
-    </w:lvl>
-  </w:abstractNum>
   <w:num w:numId="1" w16cid:durableId="510534092">
-    <w:abstractNumId w:val="0"/>
+    <w:abstractNumId w:val="1"/>
   </w:num>
   <w:num w:numId="2" w16cid:durableId="1843468708">
-    <w:abstractNumId w:val="1"/>
+    <w:abstractNumId w:val="2"/>
+  </w:num>
+  <w:num w:numId="3" w16cid:durableId="39596088">
+    <w:abstractNumId w:val="0"/>
   </w:num>
 </w:numbering>
 </file>
 
 <file path=word/styles.xml><?xml version="1.0" encoding="utf-8"?>
-<w:styles xmlns:mc="http://schemas.openxmlformats.org/markup-compatibility/2006" xmlns:r="http://schemas.openxmlformats.org/officeDocument/2006/relationships" xmlns:w="http://schemas.openxmlformats.org/wordprocessingml/2006/main" xmlns:w14="http://schemas.microsoft.com/office/word/2010/wordml" xmlns:w15="http://schemas.microsoft.com/office/word/2012/wordml" xmlns:w16cex="http://schemas.microsoft.com/office/word/2018/wordml/cex" xmlns:w16cid="http://schemas.microsoft.com/office/word/2016/wordml/cid" xmlns:w16="http://schemas.microsoft.com/office/word/2018/wordml" xmlns:w16sdtdh="http://schemas.microsoft.com/office/word/2020/wordml/sdtdatahash" xmlns:w16se="http://schemas.microsoft.com/office/word/2015/wordml/symex" mc:Ignorable="w14 w15 w16se w16cid w16 w16cex w16sdtdh">
+<w:styles xmlns:mc="http://schemas.openxmlformats.org/markup-compatibility/2006" xmlns:r="http://schemas.openxmlformats.org/officeDocument/2006/relationships" xmlns:w="http://schemas.openxmlformats.org/wordprocessingml/2006/main" xmlns:w14="http://schemas.microsoft.com/office/word/2010/wordml" xmlns:w15="http://schemas.microsoft.com/office/word/2012/wordml" xmlns:w16cex="http://schemas.microsoft.com/office/word/2018/wordml/cex" xmlns:w16cid="http://schemas.microsoft.com/office/word/2016/wordml/cid" xmlns:w16="http://schemas.microsoft.com/office/word/2018/wordml" xmlns:w16du="http://schemas.microsoft.com/office/word/2023/wordml/word16du" xmlns:w16sdtdh="http://schemas.microsoft.com/office/word/2020/wordml/sdtdatahash" xmlns:w16se="http://schemas.microsoft.com/office/word/2015/wordml/symex" mc:Ignorable="w14 w15 w16se w16cid w16 w16cex w16sdtdh w16du">
   <w:docDefaults>
     <w:rPrDefault>
       <w:rPr>

</xml_diff>

<commit_message>
Added script to install packages and updated README
</commit_message>
<xml_diff>
--- a/Rcode/README.docx
+++ b/Rcode/README.docx
@@ -71,11 +71,9 @@
           <w:numId w:val="3"/>
         </w:numPr>
       </w:pPr>
-      <w:proofErr w:type="spellStart"/>
       <w:r>
         <w:t>OP_measures</w:t>
       </w:r>
-      <w:proofErr w:type="spellEnd"/>
     </w:p>
     <w:p>
       <w:pPr>
@@ -122,234 +120,380 @@
         </w:numPr>
       </w:pPr>
       <w:r>
-        <w:t>00.0_source_prescribing_</w:t>
-      </w:r>
-      <w:proofErr w:type="gramStart"/>
-      <w:r>
-        <w:t>data.Rmd</w:t>
-      </w:r>
-      <w:proofErr w:type="gramEnd"/>
-    </w:p>
-    <w:p>
-      <w:pPr>
-        <w:pStyle w:val="ListParagraph"/>
-        <w:numPr>
-          <w:ilvl w:val="0"/>
-          <w:numId w:val="3"/>
-        </w:numPr>
-      </w:pPr>
-      <w:r>
-        <w:t>00.1_get_OP_codes_from_</w:t>
-      </w:r>
-      <w:proofErr w:type="gramStart"/>
-      <w:r>
-        <w:t>file.R</w:t>
-      </w:r>
-      <w:proofErr w:type="gramEnd"/>
-    </w:p>
-    <w:p>
-      <w:pPr>
-        <w:pStyle w:val="ListParagraph"/>
-        <w:numPr>
-          <w:ilvl w:val="0"/>
-          <w:numId w:val="3"/>
-        </w:numPr>
-      </w:pPr>
-      <w:r>
-        <w:t>00.1_get_OP_codes_from_</w:t>
-      </w:r>
-      <w:proofErr w:type="gramStart"/>
-      <w:r>
-        <w:t>scrape.R</w:t>
-      </w:r>
-      <w:proofErr w:type="gramEnd"/>
-    </w:p>
-    <w:p>
-      <w:pPr>
-        <w:pStyle w:val="ListParagraph"/>
-        <w:numPr>
-          <w:ilvl w:val="0"/>
-          <w:numId w:val="3"/>
-        </w:numPr>
-      </w:pPr>
-      <w:r>
-        <w:t>00.2_get_NHSBSA_</w:t>
-      </w:r>
-      <w:proofErr w:type="gramStart"/>
-      <w:r>
-        <w:t>codes.R</w:t>
-      </w:r>
-      <w:proofErr w:type="gramEnd"/>
-    </w:p>
-    <w:p>
-      <w:pPr>
-        <w:pStyle w:val="ListParagraph"/>
-        <w:numPr>
-          <w:ilvl w:val="0"/>
-          <w:numId w:val="3"/>
-        </w:numPr>
-      </w:pPr>
-      <w:r>
-        <w:t>00.3_get_BNF_info_from_</w:t>
-      </w:r>
-      <w:proofErr w:type="gramStart"/>
-      <w:r>
-        <w:t>OP.R</w:t>
-      </w:r>
-      <w:proofErr w:type="gramEnd"/>
-    </w:p>
-    <w:p>
-      <w:pPr>
-        <w:pStyle w:val="ListParagraph"/>
-        <w:numPr>
-          <w:ilvl w:val="0"/>
-          <w:numId w:val="3"/>
-        </w:numPr>
-      </w:pPr>
-      <w:r>
-        <w:t>00.4_get_OP_</w:t>
-      </w:r>
-      <w:proofErr w:type="gramStart"/>
-      <w:r>
-        <w:t>prescriptions.R</w:t>
-      </w:r>
-      <w:proofErr w:type="gramEnd"/>
-    </w:p>
-    <w:p>
-      <w:pPr>
-        <w:pStyle w:val="ListParagraph"/>
-        <w:numPr>
-          <w:ilvl w:val="0"/>
-          <w:numId w:val="3"/>
-        </w:numPr>
-      </w:pPr>
-      <w:r>
-        <w:t>01.0_source_practice_and_demographic_</w:t>
-      </w:r>
-      <w:proofErr w:type="gramStart"/>
-      <w:r>
-        <w:t>data.Rmd</w:t>
-      </w:r>
-      <w:proofErr w:type="gramEnd"/>
-    </w:p>
-    <w:p>
-      <w:pPr>
-        <w:pStyle w:val="ListParagraph"/>
-        <w:numPr>
-          <w:ilvl w:val="0"/>
-          <w:numId w:val="3"/>
-        </w:numPr>
-      </w:pPr>
-      <w:r>
-        <w:t>01.1_get_ONS_CCG_</w:t>
-      </w:r>
-      <w:proofErr w:type="gramStart"/>
-      <w:r>
-        <w:t>shapes.R</w:t>
-      </w:r>
-      <w:proofErr w:type="gramEnd"/>
-    </w:p>
-    <w:p>
-      <w:pPr>
-        <w:pStyle w:val="ListParagraph"/>
-        <w:numPr>
-          <w:ilvl w:val="0"/>
-          <w:numId w:val="3"/>
-        </w:numPr>
-      </w:pPr>
-      <w:r>
-        <w:t>01.2_get_NHS_CCG_patient_</w:t>
-      </w:r>
-      <w:proofErr w:type="gramStart"/>
-      <w:r>
-        <w:t>numbers.R</w:t>
-      </w:r>
-      <w:proofErr w:type="gramEnd"/>
-    </w:p>
-    <w:p>
-      <w:pPr>
-        <w:pStyle w:val="ListParagraph"/>
-        <w:numPr>
-          <w:ilvl w:val="0"/>
-          <w:numId w:val="3"/>
-        </w:numPr>
-      </w:pPr>
-      <w:r>
-        <w:t>01.3_get_QOF_</w:t>
-      </w:r>
-      <w:proofErr w:type="gramStart"/>
-      <w:r>
-        <w:t>data.R</w:t>
-      </w:r>
-      <w:proofErr w:type="gramEnd"/>
-    </w:p>
-    <w:p>
-      <w:pPr>
-        <w:pStyle w:val="ListParagraph"/>
-        <w:numPr>
-          <w:ilvl w:val="0"/>
-          <w:numId w:val="3"/>
-        </w:numPr>
-      </w:pPr>
-      <w:r>
-        <w:t>01.4_get_LSOA_patient_</w:t>
-      </w:r>
-      <w:proofErr w:type="gramStart"/>
-      <w:r>
-        <w:t>data.R</w:t>
-      </w:r>
-      <w:proofErr w:type="gramEnd"/>
-    </w:p>
-    <w:p>
-      <w:pPr>
-        <w:pStyle w:val="ListParagraph"/>
-        <w:numPr>
-          <w:ilvl w:val="0"/>
-          <w:numId w:val="3"/>
-        </w:numPr>
-      </w:pPr>
-      <w:r>
-        <w:t>01.5_get_LSOA_IMD_</w:t>
-      </w:r>
-      <w:proofErr w:type="gramStart"/>
-      <w:r>
-        <w:t>data.R</w:t>
-      </w:r>
-      <w:proofErr w:type="gramEnd"/>
-    </w:p>
-    <w:p>
-      <w:pPr>
-        <w:pStyle w:val="ListParagraph"/>
-        <w:numPr>
-          <w:ilvl w:val="0"/>
-          <w:numId w:val="3"/>
-        </w:numPr>
-      </w:pPr>
-      <w:r>
-        <w:t>02.0_calculate_prescribing_</w:t>
-      </w:r>
-      <w:proofErr w:type="gramStart"/>
-      <w:r>
-        <w:t>measures.Rmd</w:t>
-      </w:r>
-      <w:proofErr w:type="gramEnd"/>
-    </w:p>
-    <w:p>
-      <w:pPr>
-        <w:pStyle w:val="ListParagraph"/>
-        <w:numPr>
-          <w:ilvl w:val="0"/>
-          <w:numId w:val="3"/>
-        </w:numPr>
-      </w:pPr>
-      <w:r>
-        <w:t>03.0_generate_</w:t>
-      </w:r>
-      <w:proofErr w:type="gramStart"/>
-      <w:r>
-        <w:t>plots.Rmd</w:t>
-      </w:r>
-      <w:proofErr w:type="gramEnd"/>
+        <w:t>00.0_source_prescribing_data.Rmd</w:t>
+      </w:r>
+    </w:p>
+    <w:p>
+      <w:pPr>
+        <w:pStyle w:val="ListParagraph"/>
+        <w:numPr>
+          <w:ilvl w:val="0"/>
+          <w:numId w:val="3"/>
+        </w:numPr>
+      </w:pPr>
+      <w:r>
+        <w:t>00.1_get_OP_codes_from_file.R</w:t>
+      </w:r>
+    </w:p>
+    <w:p>
+      <w:pPr>
+        <w:pStyle w:val="ListParagraph"/>
+        <w:numPr>
+          <w:ilvl w:val="0"/>
+          <w:numId w:val="3"/>
+        </w:numPr>
+      </w:pPr>
+      <w:r>
+        <w:t>00.1_get_OP_codes_from_scrape.R</w:t>
+      </w:r>
+    </w:p>
+    <w:p>
+      <w:pPr>
+        <w:pStyle w:val="ListParagraph"/>
+        <w:numPr>
+          <w:ilvl w:val="0"/>
+          <w:numId w:val="3"/>
+        </w:numPr>
+      </w:pPr>
+      <w:r>
+        <w:t>00.2_get_NHSBSA_codes.R</w:t>
+      </w:r>
+    </w:p>
+    <w:p>
+      <w:pPr>
+        <w:pStyle w:val="ListParagraph"/>
+        <w:numPr>
+          <w:ilvl w:val="0"/>
+          <w:numId w:val="3"/>
+        </w:numPr>
+      </w:pPr>
+      <w:r>
+        <w:t>00.3_get_BNF_info_from_OP.R</w:t>
+      </w:r>
+    </w:p>
+    <w:p>
+      <w:pPr>
+        <w:pStyle w:val="ListParagraph"/>
+        <w:numPr>
+          <w:ilvl w:val="0"/>
+          <w:numId w:val="3"/>
+        </w:numPr>
+      </w:pPr>
+      <w:r>
+        <w:t>00.4_get_OP_prescriptions.R</w:t>
+      </w:r>
+    </w:p>
+    <w:p>
+      <w:pPr>
+        <w:pStyle w:val="ListParagraph"/>
+        <w:numPr>
+          <w:ilvl w:val="0"/>
+          <w:numId w:val="3"/>
+        </w:numPr>
+      </w:pPr>
+      <w:r>
+        <w:t>01.0_source_practice_and_demographic_data.Rmd</w:t>
+      </w:r>
+    </w:p>
+    <w:p>
+      <w:pPr>
+        <w:pStyle w:val="ListParagraph"/>
+        <w:numPr>
+          <w:ilvl w:val="0"/>
+          <w:numId w:val="3"/>
+        </w:numPr>
+      </w:pPr>
+      <w:r>
+        <w:t>01.1_get_ONS_CCG_shapes.R</w:t>
+      </w:r>
+    </w:p>
+    <w:p>
+      <w:pPr>
+        <w:pStyle w:val="ListParagraph"/>
+        <w:numPr>
+          <w:ilvl w:val="0"/>
+          <w:numId w:val="3"/>
+        </w:numPr>
+      </w:pPr>
+      <w:r>
+        <w:t>01.2_get_NHS_CCG_patient_numbers.R</w:t>
+      </w:r>
+    </w:p>
+    <w:p>
+      <w:pPr>
+        <w:pStyle w:val="ListParagraph"/>
+        <w:numPr>
+          <w:ilvl w:val="0"/>
+          <w:numId w:val="3"/>
+        </w:numPr>
+      </w:pPr>
+      <w:r>
+        <w:t>01.3_get_QOF_data.R</w:t>
+      </w:r>
+    </w:p>
+    <w:p>
+      <w:pPr>
+        <w:pStyle w:val="ListParagraph"/>
+        <w:numPr>
+          <w:ilvl w:val="0"/>
+          <w:numId w:val="3"/>
+        </w:numPr>
+      </w:pPr>
+      <w:r>
+        <w:t>01.4_get_LSOA_patient_data.R</w:t>
+      </w:r>
+    </w:p>
+    <w:p>
+      <w:pPr>
+        <w:pStyle w:val="ListParagraph"/>
+        <w:numPr>
+          <w:ilvl w:val="0"/>
+          <w:numId w:val="3"/>
+        </w:numPr>
+      </w:pPr>
+      <w:r>
+        <w:t>01.5_get_LSOA_IMD_data.R</w:t>
+      </w:r>
+    </w:p>
+    <w:p>
+      <w:pPr>
+        <w:pStyle w:val="ListParagraph"/>
+        <w:numPr>
+          <w:ilvl w:val="0"/>
+          <w:numId w:val="3"/>
+        </w:numPr>
+      </w:pPr>
+      <w:r>
+        <w:t>02.0_calculate_prescribing_measures.Rmd</w:t>
+      </w:r>
+    </w:p>
+    <w:p>
+      <w:pPr>
+        <w:pStyle w:val="ListParagraph"/>
+        <w:numPr>
+          <w:ilvl w:val="0"/>
+          <w:numId w:val="3"/>
+        </w:numPr>
+      </w:pPr>
+      <w:r>
+        <w:t>03.0_generate_plots.Rmd</w:t>
+      </w:r>
+    </w:p>
+    <w:p/>
+    <w:p>
+      <w:r>
+        <w:t>Software required:</w:t>
+      </w:r>
+    </w:p>
+    <w:p>
+      <w:pPr>
+        <w:pStyle w:val="ListParagraph"/>
+        <w:numPr>
+          <w:ilvl w:val="0"/>
+          <w:numId w:val="4"/>
+        </w:numPr>
+      </w:pPr>
+      <w:r>
+        <w:t xml:space="preserve">R </w:t>
+      </w:r>
+      <w:r>
+        <w:t xml:space="preserve">(last run on </w:t>
+      </w:r>
+      <w:r>
+        <w:t>version 4.3.2 (2023-10-31 ucrt)</w:t>
+      </w:r>
+      <w:r>
+        <w:t>)</w:t>
+      </w:r>
+    </w:p>
+    <w:p/>
+    <w:p>
+      <w:r>
+        <w:t>Libraries required</w:t>
+      </w:r>
+      <w:r>
+        <w:t xml:space="preserve"> (run </w:t>
+      </w:r>
+      <w:r>
+        <w:t>00.0_install_libraries.R</w:t>
+      </w:r>
+      <w:r>
+        <w:t>):</w:t>
+      </w:r>
+    </w:p>
+    <w:p>
+      <w:pPr>
+        <w:pStyle w:val="ListParagraph"/>
+        <w:numPr>
+          <w:ilvl w:val="0"/>
+          <w:numId w:val="4"/>
+        </w:numPr>
+      </w:pPr>
+      <w:r>
+        <w:t>DBI</w:t>
+      </w:r>
+    </w:p>
+    <w:p>
+      <w:pPr>
+        <w:pStyle w:val="ListParagraph"/>
+        <w:numPr>
+          <w:ilvl w:val="0"/>
+          <w:numId w:val="4"/>
+        </w:numPr>
+      </w:pPr>
+      <w:r>
+        <w:t>D</w:t>
+      </w:r>
+      <w:r>
+        <w:t>plyr</w:t>
+      </w:r>
+    </w:p>
+    <w:p>
+      <w:pPr>
+        <w:pStyle w:val="ListParagraph"/>
+        <w:numPr>
+          <w:ilvl w:val="0"/>
+          <w:numId w:val="4"/>
+        </w:numPr>
+      </w:pPr>
+      <w:r>
+        <w:t>G</w:t>
+      </w:r>
+      <w:r>
+        <w:t>gpubr</w:t>
+      </w:r>
+    </w:p>
+    <w:p>
+      <w:pPr>
+        <w:pStyle w:val="ListParagraph"/>
+        <w:numPr>
+          <w:ilvl w:val="0"/>
+          <w:numId w:val="4"/>
+        </w:numPr>
+      </w:pPr>
+      <w:r>
+        <w:t>gridExtra</w:t>
+      </w:r>
+    </w:p>
+    <w:p>
+      <w:pPr>
+        <w:pStyle w:val="ListParagraph"/>
+        <w:numPr>
+          <w:ilvl w:val="0"/>
+          <w:numId w:val="4"/>
+        </w:numPr>
+      </w:pPr>
+      <w:r>
+        <w:t>htm2txt</w:t>
+      </w:r>
+    </w:p>
+    <w:p>
+      <w:pPr>
+        <w:pStyle w:val="ListParagraph"/>
+        <w:numPr>
+          <w:ilvl w:val="0"/>
+          <w:numId w:val="4"/>
+        </w:numPr>
+      </w:pPr>
+      <w:r>
+        <w:t>httr</w:t>
+      </w:r>
+    </w:p>
+    <w:p>
+      <w:pPr>
+        <w:pStyle w:val="ListParagraph"/>
+        <w:numPr>
+          <w:ilvl w:val="0"/>
+          <w:numId w:val="4"/>
+        </w:numPr>
+      </w:pPr>
+      <w:r>
+        <w:t>jsonlite</w:t>
+      </w:r>
+    </w:p>
+    <w:p>
+      <w:pPr>
+        <w:pStyle w:val="ListParagraph"/>
+        <w:numPr>
+          <w:ilvl w:val="0"/>
+          <w:numId w:val="4"/>
+        </w:numPr>
+      </w:pPr>
+      <w:r>
+        <w:t>mgsub</w:t>
+      </w:r>
+    </w:p>
+    <w:p>
+      <w:pPr>
+        <w:pStyle w:val="ListParagraph"/>
+        <w:numPr>
+          <w:ilvl w:val="0"/>
+          <w:numId w:val="4"/>
+        </w:numPr>
+      </w:pPr>
+      <w:r>
+        <w:t>RCurl</w:t>
+      </w:r>
+    </w:p>
+    <w:p>
+      <w:pPr>
+        <w:pStyle w:val="ListParagraph"/>
+        <w:numPr>
+          <w:ilvl w:val="0"/>
+          <w:numId w:val="4"/>
+        </w:numPr>
+      </w:pPr>
+      <w:r>
+        <w:t>readxl</w:t>
+      </w:r>
+    </w:p>
+    <w:p>
+      <w:pPr>
+        <w:pStyle w:val="ListParagraph"/>
+        <w:numPr>
+          <w:ilvl w:val="0"/>
+          <w:numId w:val="4"/>
+        </w:numPr>
+      </w:pPr>
+      <w:r>
+        <w:t>sf</w:t>
+      </w:r>
+    </w:p>
+    <w:p>
+      <w:pPr>
+        <w:pStyle w:val="ListParagraph"/>
+        <w:numPr>
+          <w:ilvl w:val="0"/>
+          <w:numId w:val="4"/>
+        </w:numPr>
+      </w:pPr>
+      <w:r>
+        <w:t>stringr</w:t>
+      </w:r>
+    </w:p>
+    <w:p>
+      <w:pPr>
+        <w:pStyle w:val="ListParagraph"/>
+        <w:numPr>
+          <w:ilvl w:val="0"/>
+          <w:numId w:val="4"/>
+        </w:numPr>
+      </w:pPr>
+      <w:r>
+        <w:t>tidybayes</w:t>
+      </w:r>
+    </w:p>
+    <w:p>
+      <w:pPr>
+        <w:pStyle w:val="ListParagraph"/>
+        <w:numPr>
+          <w:ilvl w:val="0"/>
+          <w:numId w:val="4"/>
+        </w:numPr>
+      </w:pPr>
+      <w:r>
+        <w:t>tidyverse</w:t>
+      </w:r>
     </w:p>
     <w:p/>
     <w:p>
@@ -364,118 +508,67 @@
           <w:b/>
           <w:bCs/>
         </w:rPr>
+        <w:lastRenderedPageBreak/>
         <w:t>Running the code</w:t>
       </w:r>
     </w:p>
     <w:p>
       <w:r>
-        <w:t>There are four R Markdown (.</w:t>
-      </w:r>
-      <w:proofErr w:type="spellStart"/>
-      <w:r>
-        <w:t>Rmd</w:t>
-      </w:r>
-      <w:proofErr w:type="spellEnd"/>
-      <w:r>
-        <w:t xml:space="preserve">) files which call the other R scripts to run </w:t>
-      </w:r>
-      <w:proofErr w:type="gramStart"/>
-      <w:r>
-        <w:t>all of</w:t>
-      </w:r>
-      <w:proofErr w:type="gramEnd"/>
-      <w:r>
-        <w:t xml:space="preserve"> the operations. These are:</w:t>
-      </w:r>
-    </w:p>
-    <w:p>
-      <w:pPr>
-        <w:pStyle w:val="ListParagraph"/>
-        <w:numPr>
-          <w:ilvl w:val="0"/>
-          <w:numId w:val="3"/>
-        </w:numPr>
-      </w:pPr>
-      <w:r>
-        <w:t>00.0_source_prescribing_</w:t>
-      </w:r>
-      <w:proofErr w:type="gramStart"/>
-      <w:r>
-        <w:t>data.Rmd</w:t>
-      </w:r>
-      <w:proofErr w:type="gramEnd"/>
-    </w:p>
-    <w:p>
-      <w:pPr>
-        <w:pStyle w:val="ListParagraph"/>
-        <w:numPr>
-          <w:ilvl w:val="0"/>
-          <w:numId w:val="3"/>
-        </w:numPr>
-      </w:pPr>
-      <w:r>
-        <w:t>01.0_source_practice_and_demographic_</w:t>
-      </w:r>
-      <w:proofErr w:type="gramStart"/>
-      <w:r>
-        <w:t>data.Rmd</w:t>
-      </w:r>
-      <w:proofErr w:type="gramEnd"/>
-    </w:p>
-    <w:p>
-      <w:pPr>
-        <w:pStyle w:val="ListParagraph"/>
-        <w:numPr>
-          <w:ilvl w:val="0"/>
-          <w:numId w:val="3"/>
-        </w:numPr>
-      </w:pPr>
-      <w:r>
-        <w:t>02.0_calculate_prescribing_</w:t>
-      </w:r>
-      <w:proofErr w:type="gramStart"/>
-      <w:r>
-        <w:t>measures.Rmd</w:t>
-      </w:r>
-      <w:proofErr w:type="gramEnd"/>
-    </w:p>
-    <w:p>
-      <w:pPr>
-        <w:pStyle w:val="ListParagraph"/>
-        <w:numPr>
-          <w:ilvl w:val="0"/>
-          <w:numId w:val="3"/>
-        </w:numPr>
-      </w:pPr>
-      <w:r>
-        <w:t>03.0_generate_</w:t>
-      </w:r>
-      <w:proofErr w:type="gramStart"/>
-      <w:r>
-        <w:t>plots.Rmd</w:t>
-      </w:r>
-      <w:proofErr w:type="gramEnd"/>
+        <w:t>There are four R Markdown (.Rmd) files which call the other R scripts to run all of the operations. These are:</w:t>
+      </w:r>
+    </w:p>
+    <w:p>
+      <w:pPr>
+        <w:pStyle w:val="ListParagraph"/>
+        <w:numPr>
+          <w:ilvl w:val="0"/>
+          <w:numId w:val="3"/>
+        </w:numPr>
+      </w:pPr>
+      <w:r>
+        <w:t>00.0_source_prescribing_data.Rmd</w:t>
+      </w:r>
+    </w:p>
+    <w:p>
+      <w:pPr>
+        <w:pStyle w:val="ListParagraph"/>
+        <w:numPr>
+          <w:ilvl w:val="0"/>
+          <w:numId w:val="3"/>
+        </w:numPr>
+      </w:pPr>
+      <w:r>
+        <w:t>01.0_source_practice_and_demographic_data.Rmd</w:t>
+      </w:r>
+    </w:p>
+    <w:p>
+      <w:pPr>
+        <w:pStyle w:val="ListParagraph"/>
+        <w:numPr>
+          <w:ilvl w:val="0"/>
+          <w:numId w:val="3"/>
+        </w:numPr>
+      </w:pPr>
+      <w:r>
+        <w:t>02.0_calculate_prescribing_measures.Rmd</w:t>
+      </w:r>
+    </w:p>
+    <w:p>
+      <w:pPr>
+        <w:pStyle w:val="ListParagraph"/>
+        <w:numPr>
+          <w:ilvl w:val="0"/>
+          <w:numId w:val="3"/>
+        </w:numPr>
+      </w:pPr>
+      <w:r>
+        <w:t>03.0_generate_plots.Rmd</w:t>
+      </w:r>
     </w:p>
     <w:p/>
     <w:p>
       <w:r>
-        <w:t>Run the .</w:t>
-      </w:r>
-      <w:proofErr w:type="spellStart"/>
-      <w:r>
-        <w:t>Rmd</w:t>
-      </w:r>
-      <w:proofErr w:type="spellEnd"/>
-      <w:r>
-        <w:t xml:space="preserve"> files </w:t>
-      </w:r>
-      <w:proofErr w:type="gramStart"/>
-      <w:r>
-        <w:t>in order to</w:t>
-      </w:r>
-      <w:proofErr w:type="gramEnd"/>
-      <w:r>
-        <w:t xml:space="preserve"> run the project from start to finish.</w:t>
+        <w:t>Run the .Rmd files in order to run the project from start to finish.</w:t>
       </w:r>
     </w:p>
     <w:p>
@@ -483,23 +576,10 @@
         <w:t xml:space="preserve">The end of </w:t>
       </w:r>
       <w:r>
-        <w:t>00.0_source_prescribing_</w:t>
-      </w:r>
-      <w:proofErr w:type="gramStart"/>
-      <w:r>
-        <w:t>data.Rmd</w:t>
-      </w:r>
-      <w:proofErr w:type="gramEnd"/>
-      <w:r>
-        <w:t xml:space="preserve"> scrapes the </w:t>
-      </w:r>
-      <w:proofErr w:type="spellStart"/>
-      <w:r>
-        <w:t>OpenPrescribing</w:t>
-      </w:r>
-      <w:proofErr w:type="spellEnd"/>
-      <w:r>
-        <w:t xml:space="preserve"> API, which could take &gt; 18 hrs. We </w:t>
+        <w:t>00.0_source_prescribing_data.Rmd</w:t>
+      </w:r>
+      <w:r>
+        <w:t xml:space="preserve"> scrapes the OpenPrescribing API, which could take &gt; 18 hrs. We </w:t>
       </w:r>
       <w:r>
         <w:t>will therefore make</w:t>
@@ -553,13 +633,8 @@
         <w:t xml:space="preserve">’ in </w:t>
       </w:r>
       <w:r>
-        <w:t>00.0_source_prescribing_</w:t>
-      </w:r>
-      <w:proofErr w:type="gramStart"/>
-      <w:r>
-        <w:t>data.Rmd</w:t>
-      </w:r>
-      <w:proofErr w:type="gramEnd"/>
+        <w:t>00.0_source_prescribing_data.Rmd</w:t>
+      </w:r>
       <w:r>
         <w:t xml:space="preserve"> to avoid this step. NOTE: be sure to also run ‘</w:t>
       </w:r>
@@ -574,21 +649,11 @@
       <w:r>
         <w:t>The ‘</w:t>
       </w:r>
-      <w:proofErr w:type="spellStart"/>
       <w:r>
         <w:t>OP_measures</w:t>
       </w:r>
-      <w:proofErr w:type="spellEnd"/>
-      <w:r>
-        <w:t xml:space="preserve">’ folder is also provided – this contains the BNF codes from the </w:t>
-      </w:r>
-      <w:proofErr w:type="spellStart"/>
-      <w:r>
-        <w:t>OpenPrescribing</w:t>
-      </w:r>
-      <w:proofErr w:type="spellEnd"/>
-      <w:r>
-        <w:t xml:space="preserve"> website that were previously scraped from the internet. The interface has since changed</w:t>
+      <w:r>
+        <w:t>’ folder is also provided – this contains the BNF codes from the OpenPrescribing website that were previously scraped from the internet. The interface has since changed</w:t>
       </w:r>
       <w:r>
         <w:t xml:space="preserve"> making this impossible</w:t>
@@ -729,6 +794,119 @@
     </w:lvl>
   </w:abstractNum>
   <w:abstractNum w:abstractNumId="1" w15:restartNumberingAfterBreak="0">
+    <w:nsid w:val="330E6BF7"/>
+    <w:multiLevelType w:val="hybridMultilevel"/>
+    <w:tmpl w:val="1D4C41AA"/>
+    <w:lvl w:ilvl="0" w:tplc="08090001">
+      <w:start w:val="1"/>
+      <w:numFmt w:val="bullet"/>
+      <w:lvlText w:val=""/>
+      <w:lvlJc w:val="left"/>
+      <w:pPr>
+        <w:ind w:left="720" w:hanging="360"/>
+      </w:pPr>
+      <w:rPr>
+        <w:rFonts w:ascii="Symbol" w:hAnsi="Symbol" w:hint="default"/>
+      </w:rPr>
+    </w:lvl>
+    <w:lvl w:ilvl="1" w:tplc="08090003" w:tentative="1">
+      <w:start w:val="1"/>
+      <w:numFmt w:val="bullet"/>
+      <w:lvlText w:val="o"/>
+      <w:lvlJc w:val="left"/>
+      <w:pPr>
+        <w:ind w:left="1440" w:hanging="360"/>
+      </w:pPr>
+      <w:rPr>
+        <w:rFonts w:ascii="Courier New" w:hAnsi="Courier New" w:cs="Courier New" w:hint="default"/>
+      </w:rPr>
+    </w:lvl>
+    <w:lvl w:ilvl="2" w:tplc="08090005" w:tentative="1">
+      <w:start w:val="1"/>
+      <w:numFmt w:val="bullet"/>
+      <w:lvlText w:val=""/>
+      <w:lvlJc w:val="left"/>
+      <w:pPr>
+        <w:ind w:left="2160" w:hanging="360"/>
+      </w:pPr>
+      <w:rPr>
+        <w:rFonts w:ascii="Wingdings" w:hAnsi="Wingdings" w:hint="default"/>
+      </w:rPr>
+    </w:lvl>
+    <w:lvl w:ilvl="3" w:tplc="08090001" w:tentative="1">
+      <w:start w:val="1"/>
+      <w:numFmt w:val="bullet"/>
+      <w:lvlText w:val=""/>
+      <w:lvlJc w:val="left"/>
+      <w:pPr>
+        <w:ind w:left="2880" w:hanging="360"/>
+      </w:pPr>
+      <w:rPr>
+        <w:rFonts w:ascii="Symbol" w:hAnsi="Symbol" w:hint="default"/>
+      </w:rPr>
+    </w:lvl>
+    <w:lvl w:ilvl="4" w:tplc="08090003" w:tentative="1">
+      <w:start w:val="1"/>
+      <w:numFmt w:val="bullet"/>
+      <w:lvlText w:val="o"/>
+      <w:lvlJc w:val="left"/>
+      <w:pPr>
+        <w:ind w:left="3600" w:hanging="360"/>
+      </w:pPr>
+      <w:rPr>
+        <w:rFonts w:ascii="Courier New" w:hAnsi="Courier New" w:cs="Courier New" w:hint="default"/>
+      </w:rPr>
+    </w:lvl>
+    <w:lvl w:ilvl="5" w:tplc="08090005" w:tentative="1">
+      <w:start w:val="1"/>
+      <w:numFmt w:val="bullet"/>
+      <w:lvlText w:val=""/>
+      <w:lvlJc w:val="left"/>
+      <w:pPr>
+        <w:ind w:left="4320" w:hanging="360"/>
+      </w:pPr>
+      <w:rPr>
+        <w:rFonts w:ascii="Wingdings" w:hAnsi="Wingdings" w:hint="default"/>
+      </w:rPr>
+    </w:lvl>
+    <w:lvl w:ilvl="6" w:tplc="08090001" w:tentative="1">
+      <w:start w:val="1"/>
+      <w:numFmt w:val="bullet"/>
+      <w:lvlText w:val=""/>
+      <w:lvlJc w:val="left"/>
+      <w:pPr>
+        <w:ind w:left="5040" w:hanging="360"/>
+      </w:pPr>
+      <w:rPr>
+        <w:rFonts w:ascii="Symbol" w:hAnsi="Symbol" w:hint="default"/>
+      </w:rPr>
+    </w:lvl>
+    <w:lvl w:ilvl="7" w:tplc="08090003" w:tentative="1">
+      <w:start w:val="1"/>
+      <w:numFmt w:val="bullet"/>
+      <w:lvlText w:val="o"/>
+      <w:lvlJc w:val="left"/>
+      <w:pPr>
+        <w:ind w:left="5760" w:hanging="360"/>
+      </w:pPr>
+      <w:rPr>
+        <w:rFonts w:ascii="Courier New" w:hAnsi="Courier New" w:cs="Courier New" w:hint="default"/>
+      </w:rPr>
+    </w:lvl>
+    <w:lvl w:ilvl="8" w:tplc="08090005" w:tentative="1">
+      <w:start w:val="1"/>
+      <w:numFmt w:val="bullet"/>
+      <w:lvlText w:val=""/>
+      <w:lvlJc w:val="left"/>
+      <w:pPr>
+        <w:ind w:left="6480" w:hanging="360"/>
+      </w:pPr>
+      <w:rPr>
+        <w:rFonts w:ascii="Wingdings" w:hAnsi="Wingdings" w:hint="default"/>
+      </w:rPr>
+    </w:lvl>
+  </w:abstractNum>
+  <w:abstractNum w:abstractNumId="2" w15:restartNumberingAfterBreak="0">
     <w:nsid w:val="48122366"/>
     <w:multiLevelType w:val="hybridMultilevel"/>
     <w:tmpl w:val="518001B2"/>
@@ -841,7 +1019,7 @@
       </w:rPr>
     </w:lvl>
   </w:abstractNum>
-  <w:abstractNum w:abstractNumId="2" w15:restartNumberingAfterBreak="0">
+  <w:abstractNum w:abstractNumId="3" w15:restartNumberingAfterBreak="0">
     <w:nsid w:val="54D944B1"/>
     <w:multiLevelType w:val="hybridMultilevel"/>
     <w:tmpl w:val="06B6E650"/>
@@ -955,13 +1133,16 @@
     </w:lvl>
   </w:abstractNum>
   <w:num w:numId="1" w16cid:durableId="510534092">
-    <w:abstractNumId w:val="1"/>
+    <w:abstractNumId w:val="2"/>
   </w:num>
   <w:num w:numId="2" w16cid:durableId="1843468708">
-    <w:abstractNumId w:val="2"/>
+    <w:abstractNumId w:val="3"/>
   </w:num>
   <w:num w:numId="3" w16cid:durableId="39596088">
     <w:abstractNumId w:val="0"/>
+  </w:num>
+  <w:num w:numId="4" w16cid:durableId="227695699">
+    <w:abstractNumId w:val="1"/>
   </w:num>
 </w:numbering>
 </file>
@@ -1370,7 +1551,6 @@
   <w:style w:type="character" w:default="1" w:styleId="DefaultParagraphFont">
     <w:name w:val="Default Paragraph Font"/>
     <w:uiPriority w:val="1"/>
-    <w:semiHidden/>
     <w:unhideWhenUsed/>
   </w:style>
   <w:style w:type="table" w:default="1" w:styleId="TableNormal">

</xml_diff>

<commit_message>
Update 00.4_get_OP_prescriptions.R to skip dates outside of available time range. Also updated libraries and README.
</commit_message>
<xml_diff>
--- a/Rcode/README.docx
+++ b/Rcode/README.docx
@@ -342,10 +342,7 @@
         </w:numPr>
       </w:pPr>
       <w:r>
-        <w:t>D</w:t>
-      </w:r>
-      <w:r>
-        <w:t>plyr</w:t>
+        <w:t>Dplyr</w:t>
       </w:r>
     </w:p>
     <w:p>
@@ -357,10 +354,7 @@
         </w:numPr>
       </w:pPr>
       <w:r>
-        <w:t>G</w:t>
-      </w:r>
-      <w:r>
-        <w:t>gpubr</w:t>
+        <w:t>Ggpubr</w:t>
       </w:r>
     </w:p>
     <w:p>
@@ -420,6 +414,18 @@
         </w:numPr>
       </w:pPr>
       <w:r>
+        <w:t>lubridate</w:t>
+      </w:r>
+    </w:p>
+    <w:p>
+      <w:pPr>
+        <w:pStyle w:val="ListParagraph"/>
+        <w:numPr>
+          <w:ilvl w:val="0"/>
+          <w:numId w:val="4"/>
+        </w:numPr>
+      </w:pPr>
+      <w:r>
         <w:t>mgsub</w:t>
       </w:r>
     </w:p>
@@ -444,7 +450,10 @@
         </w:numPr>
       </w:pPr>
       <w:r>
-        <w:t>readxl</w:t>
+        <w:t>R</w:t>
+      </w:r>
+      <w:r>
+        <w:t>eadxl</w:t>
       </w:r>
     </w:p>
     <w:p>
@@ -456,6 +465,18 @@
         </w:numPr>
       </w:pPr>
       <w:r>
+        <w:t>RSQLite</w:t>
+      </w:r>
+    </w:p>
+    <w:p>
+      <w:pPr>
+        <w:pStyle w:val="ListParagraph"/>
+        <w:numPr>
+          <w:ilvl w:val="0"/>
+          <w:numId w:val="4"/>
+        </w:numPr>
+      </w:pPr>
+      <w:r>
         <w:t>sf</w:t>
       </w:r>
     </w:p>
@@ -492,6 +513,7 @@
         </w:numPr>
       </w:pPr>
       <w:r>
+        <w:lastRenderedPageBreak/>
         <w:t>tidyverse</w:t>
       </w:r>
     </w:p>
@@ -508,7 +530,6 @@
           <w:b/>
           <w:bCs/>
         </w:rPr>
-        <w:lastRenderedPageBreak/>
         <w:t>Running the code</w:t>
       </w:r>
     </w:p>
@@ -636,7 +657,33 @@
         <w:t>00.0_source_prescribing_data.Rmd</w:t>
       </w:r>
       <w:r>
-        <w:t xml:space="preserve"> to avoid this step. NOTE: be sure to also run ‘</w:t>
+        <w:t xml:space="preserve"> to avoid this step. </w:t>
+      </w:r>
+    </w:p>
+    <w:p>
+      <w:r>
+        <w:t>NOTE</w:t>
+      </w:r>
+      <w:r>
+        <w:t>S</w:t>
+      </w:r>
+      <w:r>
+        <w:t xml:space="preserve">: </w:t>
+      </w:r>
+    </w:p>
+    <w:p>
+      <w:pPr>
+        <w:pStyle w:val="ListParagraph"/>
+        <w:numPr>
+          <w:ilvl w:val="0"/>
+          <w:numId w:val="5"/>
+        </w:numPr>
+      </w:pPr>
+      <w:r>
+        <w:t xml:space="preserve">If using OP_prescriptions.csv, </w:t>
+      </w:r>
+      <w:r>
+        <w:t>be sure to also run ‘</w:t>
       </w:r>
       <w:r>
         <w:t>2.4. Call OpenPrescribing.net API to get drug details (name, is generic) from code</w:t>
@@ -644,6 +691,38 @@
       <w:r>
         <w:t>’.</w:t>
       </w:r>
+    </w:p>
+    <w:p>
+      <w:pPr>
+        <w:pStyle w:val="ListParagraph"/>
+        <w:numPr>
+          <w:ilvl w:val="0"/>
+          <w:numId w:val="5"/>
+        </w:numPr>
+      </w:pPr>
+      <w:r>
+        <w:t>OpenPrescribing only provides data from the past 5 years. The default for the script that scrapes the API (</w:t>
+      </w:r>
+      <w:r>
+        <w:t>00.4_get_OP_prescriptions.R</w:t>
+      </w:r>
+      <w:r>
+        <w:t xml:space="preserve">) is therefore from 5 years ago to the present day. This can be </w:t>
+      </w:r>
+      <w:r>
+        <w:t xml:space="preserve">should therefore be </w:t>
+      </w:r>
+      <w:r>
+        <w:t>adjusted in the script if less data are required as this script takes a considerably long time to run</w:t>
+      </w:r>
+      <w:r>
+        <w:t>.</w:t>
+      </w:r>
+    </w:p>
+    <w:p>
+      <w:pPr>
+        <w:pStyle w:val="ListParagraph"/>
+      </w:pPr>
     </w:p>
     <w:p>
       <w:r>
@@ -794,6 +873,119 @@
     </w:lvl>
   </w:abstractNum>
   <w:abstractNum w:abstractNumId="1" w15:restartNumberingAfterBreak="0">
+    <w:nsid w:val="262E7EBC"/>
+    <w:multiLevelType w:val="hybridMultilevel"/>
+    <w:tmpl w:val="ACA277A6"/>
+    <w:lvl w:ilvl="0" w:tplc="08090001">
+      <w:start w:val="1"/>
+      <w:numFmt w:val="bullet"/>
+      <w:lvlText w:val=""/>
+      <w:lvlJc w:val="left"/>
+      <w:pPr>
+        <w:ind w:left="720" w:hanging="360"/>
+      </w:pPr>
+      <w:rPr>
+        <w:rFonts w:ascii="Symbol" w:hAnsi="Symbol" w:hint="default"/>
+      </w:rPr>
+    </w:lvl>
+    <w:lvl w:ilvl="1" w:tplc="08090003" w:tentative="1">
+      <w:start w:val="1"/>
+      <w:numFmt w:val="bullet"/>
+      <w:lvlText w:val="o"/>
+      <w:lvlJc w:val="left"/>
+      <w:pPr>
+        <w:ind w:left="1440" w:hanging="360"/>
+      </w:pPr>
+      <w:rPr>
+        <w:rFonts w:ascii="Courier New" w:hAnsi="Courier New" w:cs="Courier New" w:hint="default"/>
+      </w:rPr>
+    </w:lvl>
+    <w:lvl w:ilvl="2" w:tplc="08090005" w:tentative="1">
+      <w:start w:val="1"/>
+      <w:numFmt w:val="bullet"/>
+      <w:lvlText w:val=""/>
+      <w:lvlJc w:val="left"/>
+      <w:pPr>
+        <w:ind w:left="2160" w:hanging="360"/>
+      </w:pPr>
+      <w:rPr>
+        <w:rFonts w:ascii="Wingdings" w:hAnsi="Wingdings" w:hint="default"/>
+      </w:rPr>
+    </w:lvl>
+    <w:lvl w:ilvl="3" w:tplc="08090001" w:tentative="1">
+      <w:start w:val="1"/>
+      <w:numFmt w:val="bullet"/>
+      <w:lvlText w:val=""/>
+      <w:lvlJc w:val="left"/>
+      <w:pPr>
+        <w:ind w:left="2880" w:hanging="360"/>
+      </w:pPr>
+      <w:rPr>
+        <w:rFonts w:ascii="Symbol" w:hAnsi="Symbol" w:hint="default"/>
+      </w:rPr>
+    </w:lvl>
+    <w:lvl w:ilvl="4" w:tplc="08090003" w:tentative="1">
+      <w:start w:val="1"/>
+      <w:numFmt w:val="bullet"/>
+      <w:lvlText w:val="o"/>
+      <w:lvlJc w:val="left"/>
+      <w:pPr>
+        <w:ind w:left="3600" w:hanging="360"/>
+      </w:pPr>
+      <w:rPr>
+        <w:rFonts w:ascii="Courier New" w:hAnsi="Courier New" w:cs="Courier New" w:hint="default"/>
+      </w:rPr>
+    </w:lvl>
+    <w:lvl w:ilvl="5" w:tplc="08090005" w:tentative="1">
+      <w:start w:val="1"/>
+      <w:numFmt w:val="bullet"/>
+      <w:lvlText w:val=""/>
+      <w:lvlJc w:val="left"/>
+      <w:pPr>
+        <w:ind w:left="4320" w:hanging="360"/>
+      </w:pPr>
+      <w:rPr>
+        <w:rFonts w:ascii="Wingdings" w:hAnsi="Wingdings" w:hint="default"/>
+      </w:rPr>
+    </w:lvl>
+    <w:lvl w:ilvl="6" w:tplc="08090001" w:tentative="1">
+      <w:start w:val="1"/>
+      <w:numFmt w:val="bullet"/>
+      <w:lvlText w:val=""/>
+      <w:lvlJc w:val="left"/>
+      <w:pPr>
+        <w:ind w:left="5040" w:hanging="360"/>
+      </w:pPr>
+      <w:rPr>
+        <w:rFonts w:ascii="Symbol" w:hAnsi="Symbol" w:hint="default"/>
+      </w:rPr>
+    </w:lvl>
+    <w:lvl w:ilvl="7" w:tplc="08090003" w:tentative="1">
+      <w:start w:val="1"/>
+      <w:numFmt w:val="bullet"/>
+      <w:lvlText w:val="o"/>
+      <w:lvlJc w:val="left"/>
+      <w:pPr>
+        <w:ind w:left="5760" w:hanging="360"/>
+      </w:pPr>
+      <w:rPr>
+        <w:rFonts w:ascii="Courier New" w:hAnsi="Courier New" w:cs="Courier New" w:hint="default"/>
+      </w:rPr>
+    </w:lvl>
+    <w:lvl w:ilvl="8" w:tplc="08090005" w:tentative="1">
+      <w:start w:val="1"/>
+      <w:numFmt w:val="bullet"/>
+      <w:lvlText w:val=""/>
+      <w:lvlJc w:val="left"/>
+      <w:pPr>
+        <w:ind w:left="6480" w:hanging="360"/>
+      </w:pPr>
+      <w:rPr>
+        <w:rFonts w:ascii="Wingdings" w:hAnsi="Wingdings" w:hint="default"/>
+      </w:rPr>
+    </w:lvl>
+  </w:abstractNum>
+  <w:abstractNum w:abstractNumId="2" w15:restartNumberingAfterBreak="0">
     <w:nsid w:val="330E6BF7"/>
     <w:multiLevelType w:val="hybridMultilevel"/>
     <w:tmpl w:val="1D4C41AA"/>
@@ -906,7 +1098,7 @@
       </w:rPr>
     </w:lvl>
   </w:abstractNum>
-  <w:abstractNum w:abstractNumId="2" w15:restartNumberingAfterBreak="0">
+  <w:abstractNum w:abstractNumId="3" w15:restartNumberingAfterBreak="0">
     <w:nsid w:val="48122366"/>
     <w:multiLevelType w:val="hybridMultilevel"/>
     <w:tmpl w:val="518001B2"/>
@@ -1019,7 +1211,7 @@
       </w:rPr>
     </w:lvl>
   </w:abstractNum>
-  <w:abstractNum w:abstractNumId="3" w15:restartNumberingAfterBreak="0">
+  <w:abstractNum w:abstractNumId="4" w15:restartNumberingAfterBreak="0">
     <w:nsid w:val="54D944B1"/>
     <w:multiLevelType w:val="hybridMultilevel"/>
     <w:tmpl w:val="06B6E650"/>
@@ -1133,15 +1325,18 @@
     </w:lvl>
   </w:abstractNum>
   <w:num w:numId="1" w16cid:durableId="510534092">
-    <w:abstractNumId w:val="2"/>
+    <w:abstractNumId w:val="3"/>
   </w:num>
   <w:num w:numId="2" w16cid:durableId="1843468708">
-    <w:abstractNumId w:val="3"/>
+    <w:abstractNumId w:val="4"/>
   </w:num>
   <w:num w:numId="3" w16cid:durableId="39596088">
     <w:abstractNumId w:val="0"/>
   </w:num>
   <w:num w:numId="4" w16cid:durableId="227695699">
+    <w:abstractNumId w:val="2"/>
+  </w:num>
+  <w:num w:numId="5" w16cid:durableId="2063402027">
     <w:abstractNumId w:val="1"/>
   </w:num>
 </w:numbering>
@@ -1551,6 +1746,7 @@
   <w:style w:type="character" w:default="1" w:styleId="DefaultParagraphFont">
     <w:name w:val="Default Paragraph Font"/>
     <w:uiPriority w:val="1"/>
+    <w:semiHidden/>
     <w:unhideWhenUsed/>
   </w:style>
   <w:style w:type="table" w:default="1" w:styleId="TableNormal">

</xml_diff>

<commit_message>
corrected mistake in 00.4_get_OP_prescriptions.R, added extra required libraries
</commit_message>
<xml_diff>
--- a/Rcode/README.docx
+++ b/Rcode/README.docx
@@ -465,6 +465,18 @@
         </w:numPr>
       </w:pPr>
       <w:r>
+        <w:t>rmarkdown</w:t>
+      </w:r>
+    </w:p>
+    <w:p>
+      <w:pPr>
+        <w:pStyle w:val="ListParagraph"/>
+        <w:numPr>
+          <w:ilvl w:val="0"/>
+          <w:numId w:val="4"/>
+        </w:numPr>
+      </w:pPr>
+      <w:r>
         <w:t>RSQLite</w:t>
       </w:r>
     </w:p>
@@ -477,6 +489,18 @@
         </w:numPr>
       </w:pPr>
       <w:r>
+        <w:t>rstudioapi</w:t>
+      </w:r>
+    </w:p>
+    <w:p>
+      <w:pPr>
+        <w:pStyle w:val="ListParagraph"/>
+        <w:numPr>
+          <w:ilvl w:val="0"/>
+          <w:numId w:val="4"/>
+        </w:numPr>
+      </w:pPr>
+      <w:r>
         <w:t>sf</w:t>
       </w:r>
     </w:p>
@@ -489,6 +513,7 @@
         </w:numPr>
       </w:pPr>
       <w:r>
+        <w:lastRenderedPageBreak/>
         <w:t>stringr</w:t>
       </w:r>
     </w:p>
@@ -513,7 +538,6 @@
         </w:numPr>
       </w:pPr>
       <w:r>
-        <w:lastRenderedPageBreak/>
         <w:t>tidyverse</w:t>
       </w:r>
     </w:p>

</xml_diff>

<commit_message>
Updated 00.0_source_prescribing_data.Rmd to skip if OP_prescriptions.csv exists in ./data folder + README
</commit_message>
<xml_diff>
--- a/Rcode/README.docx
+++ b/Rcode/README.docx
@@ -610,153 +610,133 @@
         <w:t>03.0_generate_plots.Rmd</w:t>
       </w:r>
     </w:p>
+    <w:p>
+      <w:r>
+        <w:t>Run the .Rmd files in order to run the project from start to finish.</w:t>
+      </w:r>
+    </w:p>
+    <w:p>
+      <w:r>
+        <w:t xml:space="preserve">The </w:t>
+      </w:r>
+      <w:r>
+        <w:t xml:space="preserve">final task of </w:t>
+      </w:r>
+      <w:r>
+        <w:t>00.0_source_prescribing_data.Rmd</w:t>
+      </w:r>
+      <w:r>
+        <w:t xml:space="preserve"> </w:t>
+      </w:r>
+      <w:r>
+        <w:t xml:space="preserve">is to </w:t>
+      </w:r>
+      <w:r>
+        <w:t xml:space="preserve">scrape the OpenPrescribing API, which could take </w:t>
+      </w:r>
+      <w:r>
+        <w:t>~9 hrs per year collected</w:t>
+      </w:r>
+      <w:r>
+        <w:t xml:space="preserve">. We </w:t>
+      </w:r>
+      <w:r>
+        <w:t>will therefore make</w:t>
+      </w:r>
+      <w:r>
+        <w:t xml:space="preserve"> the original data we downloaded</w:t>
+      </w:r>
+      <w:r>
+        <w:t>,</w:t>
+      </w:r>
+      <w:r>
+        <w:t xml:space="preserve"> ‘</w:t>
+      </w:r>
+      <w:r>
+        <w:t>OP_prescriptions.csv</w:t>
+      </w:r>
+      <w:r>
+        <w:t xml:space="preserve">’, </w:t>
+      </w:r>
+      <w:r>
+        <w:t xml:space="preserve">available on request as it is too large for the repo. </w:t>
+      </w:r>
+      <w:r>
+        <w:t xml:space="preserve">Copy </w:t>
+      </w:r>
+      <w:r>
+        <w:t>OP_prescriptions.csv</w:t>
+      </w:r>
+      <w:r>
+        <w:t xml:space="preserve"> into a folder named </w:t>
+      </w:r>
+      <w:r>
+        <w:t>‘</w:t>
+      </w:r>
+      <w:r>
+        <w:t>data</w:t>
+      </w:r>
+      <w:r>
+        <w:t>’</w:t>
+      </w:r>
+      <w:r>
+        <w:t xml:space="preserve"> in the same directory as the R scripts</w:t>
+      </w:r>
+      <w:r>
+        <w:t xml:space="preserve">. If this file exists,  </w:t>
+      </w:r>
+      <w:r>
+        <w:t>00.0_source_prescribing_data.Rmd</w:t>
+      </w:r>
+      <w:r>
+        <w:t xml:space="preserve"> will skip this step.</w:t>
+      </w:r>
+    </w:p>
+    <w:p>
+      <w:r>
+        <w:t>NOTE</w:t>
+      </w:r>
+      <w:r>
+        <w:t>S</w:t>
+      </w:r>
+      <w:r>
+        <w:t xml:space="preserve">: </w:t>
+      </w:r>
+      <w:r>
+        <w:t>OpenPrescribing only provides data from the past 5 years. The default for the script that scrapes the API (</w:t>
+      </w:r>
+      <w:r>
+        <w:t>00.4_get_OP_prescriptions.R</w:t>
+      </w:r>
+      <w:r>
+        <w:t xml:space="preserve">) is therefore from 5 years ago to the present day. This can be </w:t>
+      </w:r>
+      <w:r>
+        <w:t xml:space="preserve">should therefore be </w:t>
+      </w:r>
+      <w:r>
+        <w:t>adjusted in the script if less data are required as this script takes a considerably long time to run</w:t>
+      </w:r>
+      <w:r>
+        <w:t>.</w:t>
+      </w:r>
+    </w:p>
     <w:p/>
     <w:p>
       <w:r>
-        <w:t>Run the .Rmd files in order to run the project from start to finish.</w:t>
-      </w:r>
-    </w:p>
-    <w:p>
-      <w:r>
-        <w:t xml:space="preserve">The end of </w:t>
-      </w:r>
-      <w:r>
-        <w:t>00.0_source_prescribing_data.Rmd</w:t>
-      </w:r>
-      <w:r>
-        <w:t xml:space="preserve"> scrapes the OpenPrescribing API, which could take &gt; 18 hrs. We </w:t>
-      </w:r>
-      <w:r>
-        <w:t>will therefore make</w:t>
-      </w:r>
-      <w:r>
-        <w:t xml:space="preserve"> the original data we downloaded</w:t>
-      </w:r>
-      <w:r>
-        <w:t>,</w:t>
-      </w:r>
-      <w:r>
-        <w:t xml:space="preserve"> ‘</w:t>
-      </w:r>
-      <w:r>
-        <w:t>OP_prescriptions.csv</w:t>
-      </w:r>
-      <w:r>
-        <w:t xml:space="preserve">’, </w:t>
-      </w:r>
-      <w:r>
-        <w:t xml:space="preserve">available on request as it is too large for the repo. </w:t>
-      </w:r>
-      <w:r>
-        <w:t xml:space="preserve">Copy </w:t>
-      </w:r>
-      <w:r>
-        <w:t>OP_prescriptions.csv</w:t>
-      </w:r>
-      <w:r>
-        <w:t xml:space="preserve"> into a folder named </w:t>
-      </w:r>
-      <w:r>
-        <w:t>‘</w:t>
-      </w:r>
-      <w:r>
-        <w:t>data</w:t>
-      </w:r>
-      <w:r>
-        <w:t>’</w:t>
-      </w:r>
-      <w:r>
-        <w:t xml:space="preserve"> in the same directory as the R scripts</w:t>
-      </w:r>
-      <w:r>
-        <w:t xml:space="preserve"> and run all chunks above ‘</w:t>
-      </w:r>
-      <w:r>
-        <w:t>## 3. Collect Prescribing data from Open Prescribing.net</w:t>
-      </w:r>
-      <w:r>
-        <w:t xml:space="preserve">’ in </w:t>
-      </w:r>
-      <w:r>
-        <w:t>00.0_source_prescribing_data.Rmd</w:t>
-      </w:r>
-      <w:r>
-        <w:t xml:space="preserve"> to avoid this step. </w:t>
-      </w:r>
-    </w:p>
-    <w:p>
-      <w:r>
-        <w:t>NOTE</w:t>
-      </w:r>
-      <w:r>
-        <w:t>S</w:t>
-      </w:r>
-      <w:r>
-        <w:t xml:space="preserve">: </w:t>
-      </w:r>
-    </w:p>
-    <w:p>
-      <w:pPr>
-        <w:pStyle w:val="ListParagraph"/>
-        <w:numPr>
-          <w:ilvl w:val="0"/>
-          <w:numId w:val="5"/>
-        </w:numPr>
-      </w:pPr>
-      <w:r>
-        <w:t xml:space="preserve">If using OP_prescriptions.csv, </w:t>
-      </w:r>
-      <w:r>
-        <w:t>be sure to also run ‘</w:t>
-      </w:r>
-      <w:r>
-        <w:t>2.4. Call OpenPrescribing.net API to get drug details (name, is generic) from code</w:t>
-      </w:r>
-      <w:r>
-        <w:t>’.</w:t>
-      </w:r>
-    </w:p>
-    <w:p>
-      <w:pPr>
-        <w:pStyle w:val="ListParagraph"/>
-        <w:numPr>
-          <w:ilvl w:val="0"/>
-          <w:numId w:val="5"/>
-        </w:numPr>
-      </w:pPr>
-      <w:r>
-        <w:t>OpenPrescribing only provides data from the past 5 years. The default for the script that scrapes the API (</w:t>
-      </w:r>
-      <w:r>
-        <w:t>00.4_get_OP_prescriptions.R</w:t>
-      </w:r>
-      <w:r>
-        <w:t xml:space="preserve">) is therefore from 5 years ago to the present day. This can be </w:t>
-      </w:r>
-      <w:r>
-        <w:t xml:space="preserve">should therefore be </w:t>
-      </w:r>
-      <w:r>
-        <w:t>adjusted in the script if less data are required as this script takes a considerably long time to run</w:t>
-      </w:r>
-      <w:r>
-        <w:t>.</w:t>
-      </w:r>
-    </w:p>
-    <w:p>
-      <w:pPr>
-        <w:pStyle w:val="ListParagraph"/>
-      </w:pPr>
-    </w:p>
-    <w:p>
-      <w:r>
         <w:t>The ‘</w:t>
       </w:r>
       <w:r>
         <w:t>OP_measures</w:t>
       </w:r>
       <w:r>
-        <w:t>’ folder is also provided – this contains the BNF codes from the OpenPrescribing website that were previously scraped from the internet. The interface has since changed</w:t>
+        <w:t xml:space="preserve">’ folder is also provided </w:t>
+      </w:r>
+      <w:r>
+        <w:t xml:space="preserve">in the ‘data-provided’ folder </w:t>
+      </w:r>
+      <w:r>
+        <w:t>– this contains the BNF codes from the OpenPrescribing website that were previously scraped from the internet. The interface has since changed</w:t>
       </w:r>
       <w:r>
         <w:t xml:space="preserve"> making this impossible</w:t>

</xml_diff>